<commit_message>
added a picture to doc
</commit_message>
<xml_diff>
--- a/docs/api/API_Reference.docx
+++ b/docs/api/API_Reference.docx
@@ -455,6 +455,56 @@
     </w:p>
     <w:p>
       <w:pPr>
+        <w:pStyle w:val="Heading2"/>
+      </w:pPr>
+      <w:r>
+        <w:t>HTTP Requests</w:t>
+      </w:r>
+    </w:p>
+    <w:p>
+      <w:r>
+        <w:rPr>
+          <w:noProof/>
+        </w:rPr>
+        <w:drawing>
+          <wp:inline distT="0" distB="0" distL="0" distR="0" wp14:anchorId="1EFFCC1A" wp14:editId="5645B585">
+            <wp:extent cx="5200650" cy="3238500"/>
+            <wp:effectExtent l="0" t="0" r="0" b="0"/>
+            <wp:docPr id="1" name="Picture 1" descr="Text&#10;&#10;Description automatically generated"/>
+            <wp:cNvGraphicFramePr>
+              <a:graphicFrameLocks xmlns:a="http://schemas.openxmlformats.org/drawingml/2006/main" noChangeAspect="1"/>
+            </wp:cNvGraphicFramePr>
+            <a:graphic xmlns:a="http://schemas.openxmlformats.org/drawingml/2006/main">
+              <a:graphicData uri="http://schemas.openxmlformats.org/drawingml/2006/picture">
+                <pic:pic xmlns:pic="http://schemas.openxmlformats.org/drawingml/2006/picture">
+                  <pic:nvPicPr>
+                    <pic:cNvPr id="1" name="Picture 1" descr="Text&#10;&#10;Description automatically generated"/>
+                    <pic:cNvPicPr/>
+                  </pic:nvPicPr>
+                  <pic:blipFill>
+                    <a:blip r:embed="rId6"/>
+                    <a:stretch>
+                      <a:fillRect/>
+                    </a:stretch>
+                  </pic:blipFill>
+                  <pic:spPr>
+                    <a:xfrm>
+                      <a:off x="0" y="0"/>
+                      <a:ext cx="5200650" cy="3238500"/>
+                    </a:xfrm>
+                    <a:prstGeom prst="rect">
+                      <a:avLst/>
+                    </a:prstGeom>
+                  </pic:spPr>
+                </pic:pic>
+              </a:graphicData>
+            </a:graphic>
+          </wp:inline>
+        </w:drawing>
+      </w:r>
+    </w:p>
+    <w:p>
+      <w:pPr>
         <w:pStyle w:val="Heading1"/>
       </w:pPr>
       <w:proofErr w:type="spellStart"/>
@@ -542,6 +592,7 @@
         <w:pStyle w:val="Heading1"/>
       </w:pPr>
       <w:r>
+        <w:lastRenderedPageBreak/>
         <w:t>Ticket</w:t>
       </w:r>
     </w:p>

</xml_diff>

<commit_message>
Updated API and documents
</commit_message>
<xml_diff>
--- a/docs/api/API_Reference.docx
+++ b/docs/api/API_Reference.docx
@@ -320,6 +320,14 @@
     </w:p>
     <w:sdt>
       <w:sdtPr>
+        <w:rPr>
+          <w:rFonts w:eastAsiaTheme="minorHAnsi" w:cstheme="minorBidi"/>
+          <w:b w:val="0"/>
+          <w:color w:val="auto"/>
+          <w:sz w:val="22"/>
+          <w:szCs w:val="22"/>
+          <w:lang w:val="en-CA"/>
+        </w:rPr>
         <w:id w:val="360559153"/>
         <w:docPartObj>
           <w:docPartGallery w:val="Table of Contents"/>
@@ -328,13 +336,8 @@
       </w:sdtPr>
       <w:sdtEndPr>
         <w:rPr>
-          <w:rFonts w:eastAsiaTheme="minorHAnsi" w:cstheme="minorBidi"/>
           <w:bCs/>
           <w:noProof/>
-          <w:color w:val="auto"/>
-          <w:sz w:val="22"/>
-          <w:szCs w:val="22"/>
-          <w:lang w:val="en-CA"/>
         </w:rPr>
       </w:sdtEndPr>
       <w:sdtContent>
@@ -353,7 +356,9 @@
               <w:tab w:val="right" w:leader="dot" w:pos="9350"/>
             </w:tabs>
             <w:rPr>
+              <w:rFonts w:asciiTheme="minorHAnsi" w:eastAsiaTheme="minorEastAsia" w:hAnsiTheme="minorHAnsi"/>
               <w:noProof/>
+              <w:lang w:eastAsia="en-CA"/>
             </w:rPr>
           </w:pPr>
           <w:r>
@@ -365,13 +370,13 @@
           <w:r>
             <w:fldChar w:fldCharType="separate"/>
           </w:r>
-          <w:hyperlink w:anchor="_Toc120724084" w:history="1">
+          <w:hyperlink w:anchor="_Toc120754024" w:history="1">
             <w:r>
               <w:rPr>
                 <w:rStyle w:val="Hyperlink"/>
                 <w:noProof/>
               </w:rPr>
-              <w:t>BoxOffice</w:t>
+              <w:t>Movie</w:t>
             </w:r>
             <w:r>
               <w:rPr>
@@ -392,7 +397,7 @@
                 <w:noProof/>
                 <w:webHidden/>
               </w:rPr>
-              <w:instrText xml:space="preserve"> PAGEREF _Toc120724084 \h </w:instrText>
+              <w:instrText xml:space="preserve"> PAGEREF _Toc120754024 \h </w:instrText>
             </w:r>
             <w:r>
               <w:rPr>
@@ -430,16 +435,18 @@
               <w:tab w:val="right" w:leader="dot" w:pos="9350"/>
             </w:tabs>
             <w:rPr>
+              <w:rFonts w:asciiTheme="minorHAnsi" w:eastAsiaTheme="minorEastAsia" w:hAnsiTheme="minorHAnsi"/>
               <w:noProof/>
+              <w:lang w:eastAsia="en-CA"/>
             </w:rPr>
           </w:pPr>
-          <w:hyperlink w:anchor="_Toc120724085" w:history="1">
+          <w:hyperlink w:anchor="_Toc120754025" w:history="1">
             <w:r>
               <w:rPr>
                 <w:rStyle w:val="Hyperlink"/>
                 <w:noProof/>
               </w:rPr>
-              <w:t>Use Cases</w:t>
+              <w:t>Supported Use Cases</w:t>
             </w:r>
             <w:r>
               <w:rPr>
@@ -460,7 +467,7 @@
                 <w:noProof/>
                 <w:webHidden/>
               </w:rPr>
-              <w:instrText xml:space="preserve"> PAGEREF _Toc120724085 \h </w:instrText>
+              <w:instrText xml:space="preserve"> PAGEREF _Toc120754025 \h </w:instrText>
             </w:r>
             <w:r>
               <w:rPr>
@@ -480,7 +487,357 @@
                 <w:noProof/>
                 <w:webHidden/>
               </w:rPr>
-              <w:t>3</w:t>
+              <w:t>4</w:t>
+            </w:r>
+            <w:r>
+              <w:rPr>
+                <w:noProof/>
+                <w:webHidden/>
+              </w:rPr>
+              <w:fldChar w:fldCharType="end"/>
+            </w:r>
+          </w:hyperlink>
+        </w:p>
+        <w:p>
+          <w:pPr>
+            <w:pStyle w:val="TOC2"/>
+            <w:tabs>
+              <w:tab w:val="right" w:leader="dot" w:pos="9350"/>
+            </w:tabs>
+            <w:rPr>
+              <w:rFonts w:asciiTheme="minorHAnsi" w:eastAsiaTheme="minorEastAsia" w:hAnsiTheme="minorHAnsi"/>
+              <w:noProof/>
+              <w:lang w:eastAsia="en-CA"/>
+            </w:rPr>
+          </w:pPr>
+          <w:hyperlink w:anchor="_Toc120754026" w:history="1">
+            <w:r>
+              <w:rPr>
+                <w:rStyle w:val="Hyperlink"/>
+                <w:noProof/>
+              </w:rPr>
+              <w:t>HTTP Requests</w:t>
+            </w:r>
+            <w:r>
+              <w:rPr>
+                <w:noProof/>
+                <w:webHidden/>
+              </w:rPr>
+              <w:tab/>
+            </w:r>
+            <w:r>
+              <w:rPr>
+                <w:noProof/>
+                <w:webHidden/>
+              </w:rPr>
+              <w:fldChar w:fldCharType="begin"/>
+            </w:r>
+            <w:r>
+              <w:rPr>
+                <w:noProof/>
+                <w:webHidden/>
+              </w:rPr>
+              <w:instrText xml:space="preserve"> PAGEREF _Toc120754026 \h </w:instrText>
+            </w:r>
+            <w:r>
+              <w:rPr>
+                <w:noProof/>
+                <w:webHidden/>
+              </w:rPr>
+            </w:r>
+            <w:r>
+              <w:rPr>
+                <w:noProof/>
+                <w:webHidden/>
+              </w:rPr>
+              <w:fldChar w:fldCharType="separate"/>
+            </w:r>
+            <w:r>
+              <w:rPr>
+                <w:noProof/>
+                <w:webHidden/>
+              </w:rPr>
+              <w:t>4</w:t>
+            </w:r>
+            <w:r>
+              <w:rPr>
+                <w:noProof/>
+                <w:webHidden/>
+              </w:rPr>
+              <w:fldChar w:fldCharType="end"/>
+            </w:r>
+          </w:hyperlink>
+        </w:p>
+        <w:p>
+          <w:pPr>
+            <w:pStyle w:val="TOC3"/>
+            <w:tabs>
+              <w:tab w:val="right" w:leader="dot" w:pos="9350"/>
+            </w:tabs>
+            <w:rPr>
+              <w:rFonts w:asciiTheme="minorHAnsi" w:eastAsiaTheme="minorEastAsia" w:hAnsiTheme="minorHAnsi"/>
+              <w:noProof/>
+              <w:lang w:eastAsia="en-CA"/>
+            </w:rPr>
+          </w:pPr>
+          <w:hyperlink w:anchor="_Toc120754027" w:history="1">
+            <w:r>
+              <w:rPr>
+                <w:rStyle w:val="Hyperlink"/>
+                <w:noProof/>
+              </w:rPr>
+              <w:t>Getting all movies</w:t>
+            </w:r>
+            <w:r>
+              <w:rPr>
+                <w:noProof/>
+                <w:webHidden/>
+              </w:rPr>
+              <w:tab/>
+            </w:r>
+            <w:r>
+              <w:rPr>
+                <w:noProof/>
+                <w:webHidden/>
+              </w:rPr>
+              <w:fldChar w:fldCharType="begin"/>
+            </w:r>
+            <w:r>
+              <w:rPr>
+                <w:noProof/>
+                <w:webHidden/>
+              </w:rPr>
+              <w:instrText xml:space="preserve"> PAGEREF _Toc120754027 \h </w:instrText>
+            </w:r>
+            <w:r>
+              <w:rPr>
+                <w:noProof/>
+                <w:webHidden/>
+              </w:rPr>
+            </w:r>
+            <w:r>
+              <w:rPr>
+                <w:noProof/>
+                <w:webHidden/>
+              </w:rPr>
+              <w:fldChar w:fldCharType="separate"/>
+            </w:r>
+            <w:r>
+              <w:rPr>
+                <w:noProof/>
+                <w:webHidden/>
+              </w:rPr>
+              <w:t>4</w:t>
+            </w:r>
+            <w:r>
+              <w:rPr>
+                <w:noProof/>
+                <w:webHidden/>
+              </w:rPr>
+              <w:fldChar w:fldCharType="end"/>
+            </w:r>
+          </w:hyperlink>
+        </w:p>
+        <w:p>
+          <w:pPr>
+            <w:pStyle w:val="TOC3"/>
+            <w:tabs>
+              <w:tab w:val="right" w:leader="dot" w:pos="9350"/>
+            </w:tabs>
+            <w:rPr>
+              <w:rFonts w:asciiTheme="minorHAnsi" w:eastAsiaTheme="minorEastAsia" w:hAnsiTheme="minorHAnsi"/>
+              <w:noProof/>
+              <w:lang w:eastAsia="en-CA"/>
+            </w:rPr>
+          </w:pPr>
+          <w:hyperlink w:anchor="_Toc120754028" w:history="1">
+            <w:r>
+              <w:rPr>
+                <w:rStyle w:val="Hyperlink"/>
+                <w:noProof/>
+              </w:rPr>
+              <w:t>Adding a new movie</w:t>
+            </w:r>
+            <w:r>
+              <w:rPr>
+                <w:noProof/>
+                <w:webHidden/>
+              </w:rPr>
+              <w:tab/>
+            </w:r>
+            <w:r>
+              <w:rPr>
+                <w:noProof/>
+                <w:webHidden/>
+              </w:rPr>
+              <w:fldChar w:fldCharType="begin"/>
+            </w:r>
+            <w:r>
+              <w:rPr>
+                <w:noProof/>
+                <w:webHidden/>
+              </w:rPr>
+              <w:instrText xml:space="preserve"> PAGEREF _Toc120754028 \h </w:instrText>
+            </w:r>
+            <w:r>
+              <w:rPr>
+                <w:noProof/>
+                <w:webHidden/>
+              </w:rPr>
+            </w:r>
+            <w:r>
+              <w:rPr>
+                <w:noProof/>
+                <w:webHidden/>
+              </w:rPr>
+              <w:fldChar w:fldCharType="separate"/>
+            </w:r>
+            <w:r>
+              <w:rPr>
+                <w:noProof/>
+                <w:webHidden/>
+              </w:rPr>
+              <w:t>4</w:t>
+            </w:r>
+            <w:r>
+              <w:rPr>
+                <w:noProof/>
+                <w:webHidden/>
+              </w:rPr>
+              <w:fldChar w:fldCharType="end"/>
+            </w:r>
+          </w:hyperlink>
+        </w:p>
+        <w:p>
+          <w:pPr>
+            <w:pStyle w:val="TOC3"/>
+            <w:tabs>
+              <w:tab w:val="right" w:leader="dot" w:pos="9350"/>
+            </w:tabs>
+            <w:rPr>
+              <w:rFonts w:asciiTheme="minorHAnsi" w:eastAsiaTheme="minorEastAsia" w:hAnsiTheme="minorHAnsi"/>
+              <w:noProof/>
+              <w:lang w:eastAsia="en-CA"/>
+            </w:rPr>
+          </w:pPr>
+          <w:hyperlink w:anchor="_Toc120754029" w:history="1">
+            <w:r>
+              <w:rPr>
+                <w:rStyle w:val="Hyperlink"/>
+                <w:noProof/>
+              </w:rPr>
+              <w:t>Deleting a movie by id</w:t>
+            </w:r>
+            <w:r>
+              <w:rPr>
+                <w:noProof/>
+                <w:webHidden/>
+              </w:rPr>
+              <w:tab/>
+            </w:r>
+            <w:r>
+              <w:rPr>
+                <w:noProof/>
+                <w:webHidden/>
+              </w:rPr>
+              <w:fldChar w:fldCharType="begin"/>
+            </w:r>
+            <w:r>
+              <w:rPr>
+                <w:noProof/>
+                <w:webHidden/>
+              </w:rPr>
+              <w:instrText xml:space="preserve"> PAGEREF _Toc120754029 \h </w:instrText>
+            </w:r>
+            <w:r>
+              <w:rPr>
+                <w:noProof/>
+                <w:webHidden/>
+              </w:rPr>
+            </w:r>
+            <w:r>
+              <w:rPr>
+                <w:noProof/>
+                <w:webHidden/>
+              </w:rPr>
+              <w:fldChar w:fldCharType="separate"/>
+            </w:r>
+            <w:r>
+              <w:rPr>
+                <w:noProof/>
+                <w:webHidden/>
+              </w:rPr>
+              <w:t>4</w:t>
+            </w:r>
+            <w:r>
+              <w:rPr>
+                <w:noProof/>
+                <w:webHidden/>
+              </w:rPr>
+              <w:fldChar w:fldCharType="end"/>
+            </w:r>
+          </w:hyperlink>
+        </w:p>
+        <w:p>
+          <w:pPr>
+            <w:pStyle w:val="TOC3"/>
+            <w:tabs>
+              <w:tab w:val="right" w:leader="dot" w:pos="9350"/>
+            </w:tabs>
+            <w:rPr>
+              <w:rFonts w:asciiTheme="minorHAnsi" w:eastAsiaTheme="minorEastAsia" w:hAnsiTheme="minorHAnsi"/>
+              <w:noProof/>
+              <w:lang w:eastAsia="en-CA"/>
+            </w:rPr>
+          </w:pPr>
+          <w:hyperlink w:anchor="_Toc120754030" w:history="1">
+            <w:r>
+              <w:rPr>
+                <w:rStyle w:val="Hyperlink"/>
+                <w:noProof/>
+              </w:rPr>
+              <w:t>Modifying attributes (title, showTime) of a movie by id</w:t>
+            </w:r>
+            <w:r>
+              <w:rPr>
+                <w:noProof/>
+                <w:webHidden/>
+              </w:rPr>
+              <w:tab/>
+            </w:r>
+            <w:r>
+              <w:rPr>
+                <w:noProof/>
+                <w:webHidden/>
+              </w:rPr>
+              <w:fldChar w:fldCharType="begin"/>
+            </w:r>
+            <w:r>
+              <w:rPr>
+                <w:noProof/>
+                <w:webHidden/>
+              </w:rPr>
+              <w:instrText xml:space="preserve"> PAGEREF _Toc120754030 \h </w:instrText>
+            </w:r>
+            <w:r>
+              <w:rPr>
+                <w:noProof/>
+                <w:webHidden/>
+              </w:rPr>
+            </w:r>
+            <w:r>
+              <w:rPr>
+                <w:noProof/>
+                <w:webHidden/>
+              </w:rPr>
+              <w:fldChar w:fldCharType="separate"/>
+            </w:r>
+            <w:r>
+              <w:rPr>
+                <w:noProof/>
+                <w:webHidden/>
+              </w:rPr>
+              <w:t>4</w:t>
             </w:r>
             <w:r>
               <w:rPr>
@@ -498,16 +855,18 @@
               <w:tab w:val="right" w:leader="dot" w:pos="9350"/>
             </w:tabs>
             <w:rPr>
+              <w:rFonts w:asciiTheme="minorHAnsi" w:eastAsiaTheme="minorEastAsia" w:hAnsiTheme="minorHAnsi"/>
               <w:noProof/>
+              <w:lang w:eastAsia="en-CA"/>
             </w:rPr>
           </w:pPr>
-          <w:hyperlink w:anchor="_Toc120724086" w:history="1">
+          <w:hyperlink w:anchor="_Toc120754031" w:history="1">
             <w:r>
               <w:rPr>
                 <w:rStyle w:val="Hyperlink"/>
                 <w:noProof/>
               </w:rPr>
-              <w:t>Movie</w:t>
+              <w:t>RegisteredUser</w:t>
             </w:r>
             <w:r>
               <w:rPr>
@@ -528,7 +887,7 @@
                 <w:noProof/>
                 <w:webHidden/>
               </w:rPr>
-              <w:instrText xml:space="preserve"> PAGEREF _Toc120724086 \h </w:instrText>
+              <w:instrText xml:space="preserve"> PAGEREF _Toc120754031 \h </w:instrText>
             </w:r>
             <w:r>
               <w:rPr>
@@ -548,7 +907,7 @@
                 <w:noProof/>
                 <w:webHidden/>
               </w:rPr>
-              <w:t>3</w:t>
+              <w:t>5</w:t>
             </w:r>
             <w:r>
               <w:rPr>
@@ -566,16 +925,18 @@
               <w:tab w:val="right" w:leader="dot" w:pos="9350"/>
             </w:tabs>
             <w:rPr>
+              <w:rFonts w:asciiTheme="minorHAnsi" w:eastAsiaTheme="minorEastAsia" w:hAnsiTheme="minorHAnsi"/>
               <w:noProof/>
+              <w:lang w:eastAsia="en-CA"/>
             </w:rPr>
           </w:pPr>
-          <w:hyperlink w:anchor="_Toc120724087" w:history="1">
+          <w:hyperlink w:anchor="_Toc120754032" w:history="1">
             <w:r>
               <w:rPr>
                 <w:rStyle w:val="Hyperlink"/>
                 <w:noProof/>
               </w:rPr>
-              <w:t>Use Cases</w:t>
+              <w:t>Supported Use Cases</w:t>
             </w:r>
             <w:r>
               <w:rPr>
@@ -596,7 +957,7 @@
                 <w:noProof/>
                 <w:webHidden/>
               </w:rPr>
-              <w:instrText xml:space="preserve"> PAGEREF _Toc120724087 \h </w:instrText>
+              <w:instrText xml:space="preserve"> PAGEREF _Toc120754032 \h </w:instrText>
             </w:r>
             <w:r>
               <w:rPr>
@@ -616,7 +977,77 @@
                 <w:noProof/>
                 <w:webHidden/>
               </w:rPr>
-              <w:t>3</w:t>
+              <w:t>5</w:t>
+            </w:r>
+            <w:r>
+              <w:rPr>
+                <w:noProof/>
+                <w:webHidden/>
+              </w:rPr>
+              <w:fldChar w:fldCharType="end"/>
+            </w:r>
+          </w:hyperlink>
+        </w:p>
+        <w:p>
+          <w:pPr>
+            <w:pStyle w:val="TOC1"/>
+            <w:tabs>
+              <w:tab w:val="right" w:leader="dot" w:pos="9350"/>
+            </w:tabs>
+            <w:rPr>
+              <w:rFonts w:asciiTheme="minorHAnsi" w:eastAsiaTheme="minorEastAsia" w:hAnsiTheme="minorHAnsi"/>
+              <w:noProof/>
+              <w:lang w:eastAsia="en-CA"/>
+            </w:rPr>
+          </w:pPr>
+          <w:hyperlink w:anchor="_Toc120754033" w:history="1">
+            <w:r>
+              <w:rPr>
+                <w:rStyle w:val="Hyperlink"/>
+                <w:noProof/>
+              </w:rPr>
+              <w:t>Seat</w:t>
+            </w:r>
+            <w:r>
+              <w:rPr>
+                <w:noProof/>
+                <w:webHidden/>
+              </w:rPr>
+              <w:tab/>
+            </w:r>
+            <w:r>
+              <w:rPr>
+                <w:noProof/>
+                <w:webHidden/>
+              </w:rPr>
+              <w:fldChar w:fldCharType="begin"/>
+            </w:r>
+            <w:r>
+              <w:rPr>
+                <w:noProof/>
+                <w:webHidden/>
+              </w:rPr>
+              <w:instrText xml:space="preserve"> PAGEREF _Toc120754033 \h </w:instrText>
+            </w:r>
+            <w:r>
+              <w:rPr>
+                <w:noProof/>
+                <w:webHidden/>
+              </w:rPr>
+            </w:r>
+            <w:r>
+              <w:rPr>
+                <w:noProof/>
+                <w:webHidden/>
+              </w:rPr>
+              <w:fldChar w:fldCharType="separate"/>
+            </w:r>
+            <w:r>
+              <w:rPr>
+                <w:noProof/>
+                <w:webHidden/>
+              </w:rPr>
+              <w:t>6</w:t>
             </w:r>
             <w:r>
               <w:rPr>
@@ -634,16 +1065,18 @@
               <w:tab w:val="right" w:leader="dot" w:pos="9350"/>
             </w:tabs>
             <w:rPr>
+              <w:rFonts w:asciiTheme="minorHAnsi" w:eastAsiaTheme="minorEastAsia" w:hAnsiTheme="minorHAnsi"/>
               <w:noProof/>
+              <w:lang w:eastAsia="en-CA"/>
             </w:rPr>
           </w:pPr>
-          <w:hyperlink w:anchor="_Toc120724088" w:history="1">
+          <w:hyperlink w:anchor="_Toc120754034" w:history="1">
             <w:r>
               <w:rPr>
                 <w:rStyle w:val="Hyperlink"/>
                 <w:noProof/>
               </w:rPr>
-              <w:t>HTTP Requests</w:t>
+              <w:t>Supported Use Cases</w:t>
             </w:r>
             <w:r>
               <w:rPr>
@@ -664,7 +1097,7 @@
                 <w:noProof/>
                 <w:webHidden/>
               </w:rPr>
-              <w:instrText xml:space="preserve"> PAGEREF _Toc120724088 \h </w:instrText>
+              <w:instrText xml:space="preserve"> PAGEREF _Toc120754034 \h </w:instrText>
             </w:r>
             <w:r>
               <w:rPr>
@@ -684,279 +1117,7 @@
                 <w:noProof/>
                 <w:webHidden/>
               </w:rPr>
-              <w:t>3</w:t>
-            </w:r>
-            <w:r>
-              <w:rPr>
-                <w:noProof/>
-                <w:webHidden/>
-              </w:rPr>
-              <w:fldChar w:fldCharType="end"/>
-            </w:r>
-          </w:hyperlink>
-        </w:p>
-        <w:p>
-          <w:pPr>
-            <w:pStyle w:val="TOC3"/>
-            <w:tabs>
-              <w:tab w:val="right" w:leader="dot" w:pos="9350"/>
-            </w:tabs>
-            <w:rPr>
-              <w:noProof/>
-            </w:rPr>
-          </w:pPr>
-          <w:hyperlink w:anchor="_Toc120724089" w:history="1">
-            <w:r>
-              <w:rPr>
-                <w:rStyle w:val="Hyperlink"/>
-                <w:noProof/>
-              </w:rPr>
-              <w:t>Getting all movies</w:t>
-            </w:r>
-            <w:r>
-              <w:rPr>
-                <w:noProof/>
-                <w:webHidden/>
-              </w:rPr>
-              <w:tab/>
-            </w:r>
-            <w:r>
-              <w:rPr>
-                <w:noProof/>
-                <w:webHidden/>
-              </w:rPr>
-              <w:fldChar w:fldCharType="begin"/>
-            </w:r>
-            <w:r>
-              <w:rPr>
-                <w:noProof/>
-                <w:webHidden/>
-              </w:rPr>
-              <w:instrText xml:space="preserve"> PAGEREF _Toc120724089 \h </w:instrText>
-            </w:r>
-            <w:r>
-              <w:rPr>
-                <w:noProof/>
-                <w:webHidden/>
-              </w:rPr>
-            </w:r>
-            <w:r>
-              <w:rPr>
-                <w:noProof/>
-                <w:webHidden/>
-              </w:rPr>
-              <w:fldChar w:fldCharType="separate"/>
-            </w:r>
-            <w:r>
-              <w:rPr>
-                <w:noProof/>
-                <w:webHidden/>
-              </w:rPr>
-              <w:t>3</w:t>
-            </w:r>
-            <w:r>
-              <w:rPr>
-                <w:noProof/>
-                <w:webHidden/>
-              </w:rPr>
-              <w:fldChar w:fldCharType="end"/>
-            </w:r>
-          </w:hyperlink>
-        </w:p>
-        <w:p>
-          <w:pPr>
-            <w:pStyle w:val="TOC3"/>
-            <w:tabs>
-              <w:tab w:val="right" w:leader="dot" w:pos="9350"/>
-            </w:tabs>
-            <w:rPr>
-              <w:noProof/>
-            </w:rPr>
-          </w:pPr>
-          <w:hyperlink w:anchor="_Toc120724090" w:history="1">
-            <w:r>
-              <w:rPr>
-                <w:rStyle w:val="Hyperlink"/>
-                <w:noProof/>
-              </w:rPr>
-              <w:t>Adding a new movie</w:t>
-            </w:r>
-            <w:r>
-              <w:rPr>
-                <w:noProof/>
-                <w:webHidden/>
-              </w:rPr>
-              <w:tab/>
-            </w:r>
-            <w:r>
-              <w:rPr>
-                <w:noProof/>
-                <w:webHidden/>
-              </w:rPr>
-              <w:fldChar w:fldCharType="begin"/>
-            </w:r>
-            <w:r>
-              <w:rPr>
-                <w:noProof/>
-                <w:webHidden/>
-              </w:rPr>
-              <w:instrText xml:space="preserve"> PAGEREF _Toc120724090 \h </w:instrText>
-            </w:r>
-            <w:r>
-              <w:rPr>
-                <w:noProof/>
-                <w:webHidden/>
-              </w:rPr>
-            </w:r>
-            <w:r>
-              <w:rPr>
-                <w:noProof/>
-                <w:webHidden/>
-              </w:rPr>
-              <w:fldChar w:fldCharType="separate"/>
-            </w:r>
-            <w:r>
-              <w:rPr>
-                <w:noProof/>
-                <w:webHidden/>
-              </w:rPr>
-              <w:t>3</w:t>
-            </w:r>
-            <w:r>
-              <w:rPr>
-                <w:noProof/>
-                <w:webHidden/>
-              </w:rPr>
-              <w:fldChar w:fldCharType="end"/>
-            </w:r>
-          </w:hyperlink>
-        </w:p>
-        <w:p>
-          <w:pPr>
-            <w:pStyle w:val="TOC3"/>
-            <w:tabs>
-              <w:tab w:val="right" w:leader="dot" w:pos="9350"/>
-            </w:tabs>
-            <w:rPr>
-              <w:noProof/>
-            </w:rPr>
-          </w:pPr>
-          <w:hyperlink w:anchor="_Toc120724091" w:history="1">
-            <w:r>
-              <w:rPr>
-                <w:rStyle w:val="Hyperlink"/>
-                <w:noProof/>
-              </w:rPr>
-              <w:t>Deleting a movie by id</w:t>
-            </w:r>
-            <w:r>
-              <w:rPr>
-                <w:noProof/>
-                <w:webHidden/>
-              </w:rPr>
-              <w:tab/>
-            </w:r>
-            <w:r>
-              <w:rPr>
-                <w:noProof/>
-                <w:webHidden/>
-              </w:rPr>
-              <w:fldChar w:fldCharType="begin"/>
-            </w:r>
-            <w:r>
-              <w:rPr>
-                <w:noProof/>
-                <w:webHidden/>
-              </w:rPr>
-              <w:instrText xml:space="preserve"> PAGEREF _Toc120724091 \h </w:instrText>
-            </w:r>
-            <w:r>
-              <w:rPr>
-                <w:noProof/>
-                <w:webHidden/>
-              </w:rPr>
-            </w:r>
-            <w:r>
-              <w:rPr>
-                <w:noProof/>
-                <w:webHidden/>
-              </w:rPr>
-              <w:fldChar w:fldCharType="separate"/>
-            </w:r>
-            <w:r>
-              <w:rPr>
-                <w:noProof/>
-                <w:webHidden/>
-              </w:rPr>
-              <w:t>3</w:t>
-            </w:r>
-            <w:r>
-              <w:rPr>
-                <w:noProof/>
-                <w:webHidden/>
-              </w:rPr>
-              <w:fldChar w:fldCharType="end"/>
-            </w:r>
-          </w:hyperlink>
-        </w:p>
-        <w:p>
-          <w:pPr>
-            <w:pStyle w:val="TOC3"/>
-            <w:tabs>
-              <w:tab w:val="right" w:leader="dot" w:pos="9350"/>
-            </w:tabs>
-            <w:rPr>
-              <w:noProof/>
-            </w:rPr>
-          </w:pPr>
-          <w:hyperlink w:anchor="_Toc120724092" w:history="1">
-            <w:r>
-              <w:rPr>
-                <w:rStyle w:val="Hyperlink"/>
-                <w:noProof/>
-              </w:rPr>
-              <w:t>Modifying attributes (title, showTime) of a movie by id</w:t>
-            </w:r>
-            <w:r>
-              <w:rPr>
-                <w:noProof/>
-                <w:webHidden/>
-              </w:rPr>
-              <w:tab/>
-            </w:r>
-            <w:r>
-              <w:rPr>
-                <w:noProof/>
-                <w:webHidden/>
-              </w:rPr>
-              <w:fldChar w:fldCharType="begin"/>
-            </w:r>
-            <w:r>
-              <w:rPr>
-                <w:noProof/>
-                <w:webHidden/>
-              </w:rPr>
-              <w:instrText xml:space="preserve"> PAGEREF _Toc120724092 \h </w:instrText>
-            </w:r>
-            <w:r>
-              <w:rPr>
-                <w:noProof/>
-                <w:webHidden/>
-              </w:rPr>
-            </w:r>
-            <w:r>
-              <w:rPr>
-                <w:noProof/>
-                <w:webHidden/>
-              </w:rPr>
-              <w:fldChar w:fldCharType="separate"/>
-            </w:r>
-            <w:r>
-              <w:rPr>
-                <w:noProof/>
-                <w:webHidden/>
-              </w:rPr>
-              <w:t>3</w:t>
+              <w:t>6</w:t>
             </w:r>
             <w:r>
               <w:rPr>
@@ -974,16 +1135,18 @@
               <w:tab w:val="right" w:leader="dot" w:pos="9350"/>
             </w:tabs>
             <w:rPr>
+              <w:rFonts w:asciiTheme="minorHAnsi" w:eastAsiaTheme="minorEastAsia" w:hAnsiTheme="minorHAnsi"/>
               <w:noProof/>
+              <w:lang w:eastAsia="en-CA"/>
             </w:rPr>
           </w:pPr>
-          <w:hyperlink w:anchor="_Toc120724093" w:history="1">
+          <w:hyperlink w:anchor="_Toc120754035" w:history="1">
             <w:r>
               <w:rPr>
                 <w:rStyle w:val="Hyperlink"/>
                 <w:noProof/>
               </w:rPr>
-              <w:t>RegisteredUser</w:t>
+              <w:t>Ticket</w:t>
             </w:r>
             <w:r>
               <w:rPr>
@@ -1004,7 +1167,7 @@
                 <w:noProof/>
                 <w:webHidden/>
               </w:rPr>
-              <w:instrText xml:space="preserve"> PAGEREF _Toc120724093 \h </w:instrText>
+              <w:instrText xml:space="preserve"> PAGEREF _Toc120754035 \h </w:instrText>
             </w:r>
             <w:r>
               <w:rPr>
@@ -1024,7 +1187,7 @@
                 <w:noProof/>
                 <w:webHidden/>
               </w:rPr>
-              <w:t>3</w:t>
+              <w:t>7</w:t>
             </w:r>
             <w:r>
               <w:rPr>
@@ -1042,16 +1205,18 @@
               <w:tab w:val="right" w:leader="dot" w:pos="9350"/>
             </w:tabs>
             <w:rPr>
+              <w:rFonts w:asciiTheme="minorHAnsi" w:eastAsiaTheme="minorEastAsia" w:hAnsiTheme="minorHAnsi"/>
               <w:noProof/>
+              <w:lang w:eastAsia="en-CA"/>
             </w:rPr>
           </w:pPr>
-          <w:hyperlink w:anchor="_Toc120724094" w:history="1">
+          <w:hyperlink w:anchor="_Toc120754036" w:history="1">
             <w:r>
               <w:rPr>
                 <w:rStyle w:val="Hyperlink"/>
                 <w:noProof/>
               </w:rPr>
-              <w:t>Use Cases</w:t>
+              <w:t>Supported Use Cases</w:t>
             </w:r>
             <w:r>
               <w:rPr>
@@ -1072,7 +1237,7 @@
                 <w:noProof/>
                 <w:webHidden/>
               </w:rPr>
-              <w:instrText xml:space="preserve"> PAGEREF _Toc120724094 \h </w:instrText>
+              <w:instrText xml:space="preserve"> PAGEREF _Toc120754036 \h </w:instrText>
             </w:r>
             <w:r>
               <w:rPr>
@@ -1092,279 +1257,7 @@
                 <w:noProof/>
                 <w:webHidden/>
               </w:rPr>
-              <w:t>3</w:t>
-            </w:r>
-            <w:r>
-              <w:rPr>
-                <w:noProof/>
-                <w:webHidden/>
-              </w:rPr>
-              <w:fldChar w:fldCharType="end"/>
-            </w:r>
-          </w:hyperlink>
-        </w:p>
-        <w:p>
-          <w:pPr>
-            <w:pStyle w:val="TOC1"/>
-            <w:tabs>
-              <w:tab w:val="right" w:leader="dot" w:pos="9350"/>
-            </w:tabs>
-            <w:rPr>
-              <w:noProof/>
-            </w:rPr>
-          </w:pPr>
-          <w:hyperlink w:anchor="_Toc120724095" w:history="1">
-            <w:r>
-              <w:rPr>
-                <w:rStyle w:val="Hyperlink"/>
-                <w:noProof/>
-              </w:rPr>
-              <w:t>Seat</w:t>
-            </w:r>
-            <w:r>
-              <w:rPr>
-                <w:noProof/>
-                <w:webHidden/>
-              </w:rPr>
-              <w:tab/>
-            </w:r>
-            <w:r>
-              <w:rPr>
-                <w:noProof/>
-                <w:webHidden/>
-              </w:rPr>
-              <w:fldChar w:fldCharType="begin"/>
-            </w:r>
-            <w:r>
-              <w:rPr>
-                <w:noProof/>
-                <w:webHidden/>
-              </w:rPr>
-              <w:instrText xml:space="preserve"> PAGEREF _Toc120724095 \h </w:instrText>
-            </w:r>
-            <w:r>
-              <w:rPr>
-                <w:noProof/>
-                <w:webHidden/>
-              </w:rPr>
-            </w:r>
-            <w:r>
-              <w:rPr>
-                <w:noProof/>
-                <w:webHidden/>
-              </w:rPr>
-              <w:fldChar w:fldCharType="separate"/>
-            </w:r>
-            <w:r>
-              <w:rPr>
-                <w:noProof/>
-                <w:webHidden/>
-              </w:rPr>
-              <w:t>4</w:t>
-            </w:r>
-            <w:r>
-              <w:rPr>
-                <w:noProof/>
-                <w:webHidden/>
-              </w:rPr>
-              <w:fldChar w:fldCharType="end"/>
-            </w:r>
-          </w:hyperlink>
-        </w:p>
-        <w:p>
-          <w:pPr>
-            <w:pStyle w:val="TOC2"/>
-            <w:tabs>
-              <w:tab w:val="right" w:leader="dot" w:pos="9350"/>
-            </w:tabs>
-            <w:rPr>
-              <w:noProof/>
-            </w:rPr>
-          </w:pPr>
-          <w:hyperlink w:anchor="_Toc120724096" w:history="1">
-            <w:r>
-              <w:rPr>
-                <w:rStyle w:val="Hyperlink"/>
-                <w:noProof/>
-              </w:rPr>
-              <w:t>Use Cases</w:t>
-            </w:r>
-            <w:r>
-              <w:rPr>
-                <w:noProof/>
-                <w:webHidden/>
-              </w:rPr>
-              <w:tab/>
-            </w:r>
-            <w:r>
-              <w:rPr>
-                <w:noProof/>
-                <w:webHidden/>
-              </w:rPr>
-              <w:fldChar w:fldCharType="begin"/>
-            </w:r>
-            <w:r>
-              <w:rPr>
-                <w:noProof/>
-                <w:webHidden/>
-              </w:rPr>
-              <w:instrText xml:space="preserve"> PAGEREF _Toc120724096 \h </w:instrText>
-            </w:r>
-            <w:r>
-              <w:rPr>
-                <w:noProof/>
-                <w:webHidden/>
-              </w:rPr>
-            </w:r>
-            <w:r>
-              <w:rPr>
-                <w:noProof/>
-                <w:webHidden/>
-              </w:rPr>
-              <w:fldChar w:fldCharType="separate"/>
-            </w:r>
-            <w:r>
-              <w:rPr>
-                <w:noProof/>
-                <w:webHidden/>
-              </w:rPr>
-              <w:t>4</w:t>
-            </w:r>
-            <w:r>
-              <w:rPr>
-                <w:noProof/>
-                <w:webHidden/>
-              </w:rPr>
-              <w:fldChar w:fldCharType="end"/>
-            </w:r>
-          </w:hyperlink>
-        </w:p>
-        <w:p>
-          <w:pPr>
-            <w:pStyle w:val="TOC1"/>
-            <w:tabs>
-              <w:tab w:val="right" w:leader="dot" w:pos="9350"/>
-            </w:tabs>
-            <w:rPr>
-              <w:noProof/>
-            </w:rPr>
-          </w:pPr>
-          <w:hyperlink w:anchor="_Toc120724097" w:history="1">
-            <w:r>
-              <w:rPr>
-                <w:rStyle w:val="Hyperlink"/>
-                <w:noProof/>
-              </w:rPr>
-              <w:t>Ticket</w:t>
-            </w:r>
-            <w:r>
-              <w:rPr>
-                <w:noProof/>
-                <w:webHidden/>
-              </w:rPr>
-              <w:tab/>
-            </w:r>
-            <w:r>
-              <w:rPr>
-                <w:noProof/>
-                <w:webHidden/>
-              </w:rPr>
-              <w:fldChar w:fldCharType="begin"/>
-            </w:r>
-            <w:r>
-              <w:rPr>
-                <w:noProof/>
-                <w:webHidden/>
-              </w:rPr>
-              <w:instrText xml:space="preserve"> PAGEREF _Toc120724097 \h </w:instrText>
-            </w:r>
-            <w:r>
-              <w:rPr>
-                <w:noProof/>
-                <w:webHidden/>
-              </w:rPr>
-            </w:r>
-            <w:r>
-              <w:rPr>
-                <w:noProof/>
-                <w:webHidden/>
-              </w:rPr>
-              <w:fldChar w:fldCharType="separate"/>
-            </w:r>
-            <w:r>
-              <w:rPr>
-                <w:noProof/>
-                <w:webHidden/>
-              </w:rPr>
-              <w:t>4</w:t>
-            </w:r>
-            <w:r>
-              <w:rPr>
-                <w:noProof/>
-                <w:webHidden/>
-              </w:rPr>
-              <w:fldChar w:fldCharType="end"/>
-            </w:r>
-          </w:hyperlink>
-        </w:p>
-        <w:p>
-          <w:pPr>
-            <w:pStyle w:val="TOC2"/>
-            <w:tabs>
-              <w:tab w:val="right" w:leader="dot" w:pos="9350"/>
-            </w:tabs>
-            <w:rPr>
-              <w:noProof/>
-            </w:rPr>
-          </w:pPr>
-          <w:hyperlink w:anchor="_Toc120724098" w:history="1">
-            <w:r>
-              <w:rPr>
-                <w:rStyle w:val="Hyperlink"/>
-                <w:noProof/>
-              </w:rPr>
-              <w:t>Use Cases</w:t>
-            </w:r>
-            <w:r>
-              <w:rPr>
-                <w:noProof/>
-                <w:webHidden/>
-              </w:rPr>
-              <w:tab/>
-            </w:r>
-            <w:r>
-              <w:rPr>
-                <w:noProof/>
-                <w:webHidden/>
-              </w:rPr>
-              <w:fldChar w:fldCharType="begin"/>
-            </w:r>
-            <w:r>
-              <w:rPr>
-                <w:noProof/>
-                <w:webHidden/>
-              </w:rPr>
-              <w:instrText xml:space="preserve"> PAGEREF _Toc120724098 \h </w:instrText>
-            </w:r>
-            <w:r>
-              <w:rPr>
-                <w:noProof/>
-                <w:webHidden/>
-              </w:rPr>
-            </w:r>
-            <w:r>
-              <w:rPr>
-                <w:noProof/>
-                <w:webHidden/>
-              </w:rPr>
-              <w:fldChar w:fldCharType="separate"/>
-            </w:r>
-            <w:r>
-              <w:rPr>
-                <w:noProof/>
-                <w:webHidden/>
-              </w:rPr>
-              <w:t>4</w:t>
+              <w:t>7</w:t>
             </w:r>
             <w:r>
               <w:rPr>
@@ -1404,128 +1297,205 @@
       <w:pPr>
         <w:pStyle w:val="Heading1"/>
       </w:pPr>
-      <w:bookmarkStart w:id="0" w:name="_Toc120724084"/>
+      <w:bookmarkStart w:id="0" w:name="_Toc120754024"/>
+      <w:r>
+        <w:lastRenderedPageBreak/>
+        <w:t>UML</w:t>
+      </w:r>
+    </w:p>
+    <w:p>
+      <w:r>
+        <w:rPr>
+          <w:noProof/>
+        </w:rPr>
+        <w:drawing>
+          <wp:inline distT="0" distB="0" distL="0" distR="0" wp14:anchorId="134F6BB8" wp14:editId="5D143B00">
+            <wp:extent cx="5943600" cy="3627755"/>
+            <wp:effectExtent l="0" t="0" r="0" b="0"/>
+            <wp:docPr id="3" name="Picture 3" descr="Diagram&#10;&#10;Description automatically generated"/>
+            <wp:cNvGraphicFramePr>
+              <a:graphicFrameLocks xmlns:a="http://schemas.openxmlformats.org/drawingml/2006/main" noChangeAspect="1"/>
+            </wp:cNvGraphicFramePr>
+            <a:graphic xmlns:a="http://schemas.openxmlformats.org/drawingml/2006/main">
+              <a:graphicData uri="http://schemas.openxmlformats.org/drawingml/2006/picture">
+                <pic:pic xmlns:pic="http://schemas.openxmlformats.org/drawingml/2006/picture">
+                  <pic:nvPicPr>
+                    <pic:cNvPr id="3" name="Picture 3" descr="Diagram&#10;&#10;Description automatically generated"/>
+                    <pic:cNvPicPr/>
+                  </pic:nvPicPr>
+                  <pic:blipFill>
+                    <a:blip r:embed="rId6"/>
+                    <a:stretch>
+                      <a:fillRect/>
+                    </a:stretch>
+                  </pic:blipFill>
+                  <pic:spPr>
+                    <a:xfrm>
+                      <a:off x="0" y="0"/>
+                      <a:ext cx="5943600" cy="3627755"/>
+                    </a:xfrm>
+                    <a:prstGeom prst="rect">
+                      <a:avLst/>
+                    </a:prstGeom>
+                  </pic:spPr>
+                </pic:pic>
+              </a:graphicData>
+            </a:graphic>
+          </wp:inline>
+        </w:drawing>
+      </w:r>
+    </w:p>
+    <w:p>
+      <w:pPr>
+        <w:rPr>
+          <w:rFonts w:eastAsiaTheme="majorEastAsia" w:cstheme="majorBidi"/>
+          <w:b/>
+          <w:color w:val="C45911" w:themeColor="accent2" w:themeShade="BF"/>
+          <w:sz w:val="32"/>
+          <w:szCs w:val="32"/>
+        </w:rPr>
+      </w:pPr>
+      <w:r>
+        <w:br w:type="page"/>
+      </w:r>
+    </w:p>
+    <w:p>
+      <w:pPr>
+        <w:pStyle w:val="Heading1"/>
+      </w:pPr>
+      <w:r>
+        <w:lastRenderedPageBreak/>
+        <w:t>Movie</w:t>
+      </w:r>
+      <w:bookmarkEnd w:id="0"/>
+    </w:p>
+    <w:p>
+      <w:r>
+        <w:t>Located under /</w:t>
+      </w:r>
       <w:proofErr w:type="spellStart"/>
       <w:r>
-        <w:lastRenderedPageBreak/>
-        <w:t>BoxOffice</w:t>
-      </w:r>
-      <w:bookmarkEnd w:id="0"/>
+        <w:t>api</w:t>
+      </w:r>
       <w:proofErr w:type="spellEnd"/>
-    </w:p>
-    <w:p>
-      <w:r>
-        <w:t>Located under /</w:t>
-      </w:r>
-      <w:proofErr w:type="spellStart"/>
-      <w:r>
-        <w:t>api</w:t>
-      </w:r>
-      <w:proofErr w:type="spellEnd"/>
-      <w:r>
-        <w:t>/v1/</w:t>
-      </w:r>
-      <w:proofErr w:type="spellStart"/>
-      <w:r>
-        <w:t>boxoffice</w:t>
-      </w:r>
-      <w:proofErr w:type="spellEnd"/>
+      <w:r>
+        <w:t>/v1/movie</w:t>
+      </w:r>
     </w:p>
     <w:p>
       <w:pPr>
         <w:pStyle w:val="Heading2"/>
       </w:pPr>
-      <w:bookmarkStart w:id="1" w:name="_Toc120724085"/>
+      <w:bookmarkStart w:id="1" w:name="_Toc120754025"/>
+      <w:r>
+        <w:t xml:space="preserve">Supported </w:t>
+      </w:r>
       <w:r>
         <w:t>Use Cases</w:t>
       </w:r>
       <w:bookmarkEnd w:id="1"/>
-    </w:p>
-    <w:p/>
-    <w:p>
-      <w:pPr>
-        <w:pStyle w:val="Heading1"/>
-      </w:pPr>
-      <w:bookmarkStart w:id="2" w:name="_Toc120724086"/>
-      <w:r>
-        <w:t>Movie</w:t>
-      </w:r>
-      <w:bookmarkEnd w:id="2"/>
-    </w:p>
-    <w:p>
-      <w:r>
-        <w:t>Located under /</w:t>
-      </w:r>
-      <w:proofErr w:type="spellStart"/>
-      <w:r>
-        <w:t>api</w:t>
-      </w:r>
-      <w:proofErr w:type="spellEnd"/>
-      <w:r>
-        <w:t>/v1/movie</w:t>
-      </w:r>
-    </w:p>
-    <w:p>
-      <w:pPr>
-        <w:pStyle w:val="Heading2"/>
-      </w:pPr>
-      <w:bookmarkStart w:id="3" w:name="_Toc120724087"/>
-      <w:r>
-        <w:t>Use Cases</w:t>
-      </w:r>
-      <w:bookmarkEnd w:id="3"/>
     </w:p>
     <w:p>
       <w:pPr>
         <w:pStyle w:val="ListParagraph"/>
         <w:numPr>
           <w:ilvl w:val="0"/>
-          <w:numId w:val="2"/>
+          <w:numId w:val="3"/>
         </w:numPr>
       </w:pPr>
       <w:r>
-        <w:t>View all movies</w:t>
+        <w:t>Get</w:t>
+      </w:r>
+      <w:r>
+        <w:t xml:space="preserve"> all movies</w:t>
+      </w:r>
+      <w:r>
+        <w:t xml:space="preserve"> in JSON format</w:t>
+      </w:r>
+    </w:p>
+    <w:p>
+      <w:pPr>
+        <w:pStyle w:val="ListParagraph"/>
+        <w:numPr>
+          <w:ilvl w:val="0"/>
+          <w:numId w:val="3"/>
+        </w:numPr>
+      </w:pPr>
+      <w:r>
+        <w:t>Add a new movie by passing a JSON object</w:t>
+      </w:r>
+    </w:p>
+    <w:p>
+      <w:pPr>
+        <w:pStyle w:val="ListParagraph"/>
+        <w:numPr>
+          <w:ilvl w:val="0"/>
+          <w:numId w:val="3"/>
+        </w:numPr>
+      </w:pPr>
+      <w:r>
+        <w:t>Delete movie using its ID</w:t>
+      </w:r>
+    </w:p>
+    <w:p>
+      <w:pPr>
+        <w:pStyle w:val="ListParagraph"/>
+        <w:numPr>
+          <w:ilvl w:val="1"/>
+          <w:numId w:val="3"/>
+        </w:numPr>
+      </w:pPr>
+      <w:r>
+        <w:t>TODO: deletes all seats with this movie ID</w:t>
+      </w:r>
+    </w:p>
+    <w:p>
+      <w:pPr>
+        <w:pStyle w:val="ListParagraph"/>
+        <w:numPr>
+          <w:ilvl w:val="0"/>
+          <w:numId w:val="3"/>
+        </w:numPr>
+      </w:pPr>
+      <w:r>
+        <w:t xml:space="preserve">Update movie using ID and parameters (title, </w:t>
+      </w:r>
+      <w:proofErr w:type="spellStart"/>
+      <w:r>
+        <w:t>showTime</w:t>
+      </w:r>
+      <w:proofErr w:type="spellEnd"/>
+      <w:r>
+        <w:t>)</w:t>
       </w:r>
     </w:p>
     <w:p>
       <w:pPr>
         <w:pStyle w:val="Heading2"/>
       </w:pPr>
-      <w:bookmarkStart w:id="4" w:name="_Toc120724088"/>
+      <w:bookmarkStart w:id="2" w:name="_Toc120754026"/>
       <w:r>
         <w:t>HTTP Requests</w:t>
       </w:r>
-      <w:bookmarkEnd w:id="4"/>
+      <w:bookmarkEnd w:id="2"/>
     </w:p>
     <w:p>
       <w:pPr>
         <w:pStyle w:val="Heading3"/>
       </w:pPr>
-      <w:bookmarkStart w:id="5" w:name="_Toc120724089"/>
+      <w:bookmarkStart w:id="3" w:name="_Toc120754027"/>
       <w:r>
         <w:t>Getting all movies</w:t>
       </w:r>
-      <w:bookmarkEnd w:id="5"/>
-    </w:p>
-    <w:p>
-      <w:hyperlink r:id="rId6" w:history="1">
+      <w:bookmarkEnd w:id="3"/>
+    </w:p>
+    <w:p>
+      <w:hyperlink r:id="rId7" w:history="1">
         <w:r>
           <w:rPr>
             <w:rStyle w:val="Hyperlink"/>
           </w:rPr>
-          <w:t>http://localhost:8080/api/v1/</w:t>
-        </w:r>
-        <w:r>
-          <w:rPr>
-            <w:rStyle w:val="Hyperlink"/>
-          </w:rPr>
-          <w:t>m</w:t>
-        </w:r>
-        <w:r>
-          <w:rPr>
-            <w:rStyle w:val="Hyperlink"/>
-          </w:rPr>
-          <w:t>ovie/getAll</w:t>
+          <w:t>http://localhost:8080/api/v1/movie/getAll</w:t>
         </w:r>
       </w:hyperlink>
     </w:p>
@@ -1533,39 +1503,39 @@
       <w:pPr>
         <w:pStyle w:val="Heading3"/>
       </w:pPr>
-      <w:bookmarkStart w:id="6" w:name="_Toc120724090"/>
+      <w:bookmarkStart w:id="4" w:name="_Toc120754028"/>
       <w:r>
         <w:t>Adding a new movie</w:t>
       </w:r>
+      <w:bookmarkEnd w:id="4"/>
+    </w:p>
+    <w:p>
+      <w:pPr>
+        <w:pStyle w:val="Heading3"/>
+      </w:pPr>
+      <w:bookmarkStart w:id="5" w:name="_Toc120754029"/>
+      <w:r>
+        <w:t>Deleting a movie by id</w:t>
+      </w:r>
+      <w:bookmarkEnd w:id="5"/>
+    </w:p>
+    <w:p>
+      <w:pPr>
+        <w:pStyle w:val="Heading3"/>
+      </w:pPr>
+      <w:bookmarkStart w:id="6" w:name="_Toc120754030"/>
+      <w:r>
+        <w:t xml:space="preserve">Modifying attributes (title, </w:t>
+      </w:r>
+      <w:proofErr w:type="spellStart"/>
+      <w:r>
+        <w:t>showTime</w:t>
+      </w:r>
+      <w:proofErr w:type="spellEnd"/>
+      <w:r>
+        <w:t>) of a movie by id</w:t>
+      </w:r>
       <w:bookmarkEnd w:id="6"/>
-    </w:p>
-    <w:p>
-      <w:pPr>
-        <w:pStyle w:val="Heading3"/>
-      </w:pPr>
-      <w:bookmarkStart w:id="7" w:name="_Toc120724091"/>
-      <w:r>
-        <w:t>Deleting a movie by id</w:t>
-      </w:r>
-      <w:bookmarkEnd w:id="7"/>
-    </w:p>
-    <w:p>
-      <w:pPr>
-        <w:pStyle w:val="Heading3"/>
-      </w:pPr>
-      <w:bookmarkStart w:id="8" w:name="_Toc120724092"/>
-      <w:r>
-        <w:t xml:space="preserve">Modifying attributes (title, </w:t>
-      </w:r>
-      <w:proofErr w:type="spellStart"/>
-      <w:r>
-        <w:t>showTime</w:t>
-      </w:r>
-      <w:proofErr w:type="spellEnd"/>
-      <w:r>
-        <w:t>) of a movie by id</w:t>
-      </w:r>
-      <w:bookmarkEnd w:id="8"/>
     </w:p>
     <w:p>
       <w:r>
@@ -1588,7 +1558,7 @@
                     <pic:cNvPicPr/>
                   </pic:nvPicPr>
                   <pic:blipFill>
-                    <a:blip r:embed="rId7"/>
+                    <a:blip r:embed="rId8"/>
                     <a:stretch>
                       <a:fillRect/>
                     </a:stretch>
@@ -1611,14 +1581,29 @@
     </w:p>
     <w:p>
       <w:pPr>
+        <w:rPr>
+          <w:rFonts w:eastAsiaTheme="majorEastAsia" w:cstheme="majorBidi"/>
+          <w:b/>
+          <w:color w:val="C45911" w:themeColor="accent2" w:themeShade="BF"/>
+          <w:sz w:val="32"/>
+          <w:szCs w:val="32"/>
+        </w:rPr>
+      </w:pPr>
+      <w:r>
+        <w:br w:type="page"/>
+      </w:r>
+    </w:p>
+    <w:p>
+      <w:pPr>
         <w:pStyle w:val="Heading1"/>
       </w:pPr>
-      <w:bookmarkStart w:id="9" w:name="_Toc120724093"/>
+      <w:bookmarkStart w:id="7" w:name="_Toc120754031"/>
       <w:proofErr w:type="spellStart"/>
       <w:r>
+        <w:lastRenderedPageBreak/>
         <w:t>RegisteredUser</w:t>
       </w:r>
-      <w:bookmarkEnd w:id="9"/>
+      <w:bookmarkEnd w:id="7"/>
       <w:proofErr w:type="spellEnd"/>
     </w:p>
     <w:p>
@@ -1638,79 +1623,706 @@
       <w:pPr>
         <w:pStyle w:val="Heading2"/>
       </w:pPr>
-      <w:bookmarkStart w:id="10" w:name="_Toc120724094"/>
+      <w:bookmarkStart w:id="8" w:name="_Toc120754032"/>
+      <w:r>
+        <w:t xml:space="preserve">Supported </w:t>
+      </w:r>
       <w:r>
         <w:t>Use Cases</w:t>
       </w:r>
-      <w:bookmarkEnd w:id="10"/>
+      <w:bookmarkEnd w:id="8"/>
     </w:p>
     <w:p>
       <w:pPr>
         <w:pStyle w:val="ListParagraph"/>
         <w:numPr>
           <w:ilvl w:val="0"/>
-          <w:numId w:val="1"/>
+          <w:numId w:val="4"/>
         </w:numPr>
       </w:pPr>
       <w:r>
-        <w:t>Register a new user</w:t>
-      </w:r>
-    </w:p>
-    <w:p>
-      <w:pPr>
-        <w:pStyle w:val="Heading1"/>
-      </w:pPr>
-      <w:bookmarkStart w:id="11" w:name="_Toc120724095"/>
-      <w:r>
-        <w:lastRenderedPageBreak/>
-        <w:t>Seat</w:t>
-      </w:r>
-      <w:bookmarkEnd w:id="11"/>
-    </w:p>
-    <w:p>
-      <w:r>
-        <w:t>Located under /</w:t>
-      </w:r>
-      <w:proofErr w:type="spellStart"/>
-      <w:r>
-        <w:t>api</w:t>
-      </w:r>
-      <w:proofErr w:type="spellEnd"/>
-      <w:r>
-        <w:t>/v1/seat</w:t>
-      </w:r>
-    </w:p>
-    <w:p>
-      <w:pPr>
-        <w:pStyle w:val="Heading2"/>
-      </w:pPr>
-      <w:bookmarkStart w:id="12" w:name="_Toc120724096"/>
-      <w:r>
-        <w:t>Use Cases</w:t>
-      </w:r>
-      <w:bookmarkEnd w:id="12"/>
+        <w:t>Get all users in JSON format</w:t>
+      </w:r>
     </w:p>
     <w:p>
       <w:pPr>
         <w:pStyle w:val="ListParagraph"/>
         <w:numPr>
           <w:ilvl w:val="0"/>
-          <w:numId w:val="1"/>
+          <w:numId w:val="4"/>
         </w:numPr>
       </w:pPr>
       <w:r>
-        <w:t>View all seats matching a movie ID</w:t>
+        <w:t>Get user by ID in JSON format</w:t>
+      </w:r>
+    </w:p>
+    <w:p>
+      <w:pPr>
+        <w:pStyle w:val="ListParagraph"/>
+        <w:numPr>
+          <w:ilvl w:val="0"/>
+          <w:numId w:val="4"/>
+        </w:numPr>
+      </w:pPr>
+      <w:r>
+        <w:t>Get user by email in JSON format</w:t>
+      </w:r>
+    </w:p>
+    <w:p>
+      <w:pPr>
+        <w:pStyle w:val="ListParagraph"/>
+        <w:numPr>
+          <w:ilvl w:val="0"/>
+          <w:numId w:val="4"/>
+        </w:numPr>
+      </w:pPr>
+      <w:r>
+        <w:t>Register a new user</w:t>
+      </w:r>
+      <w:r>
+        <w:t xml:space="preserve"> by passing a JSON object</w:t>
+      </w:r>
+    </w:p>
+    <w:p>
+      <w:pPr>
+        <w:pStyle w:val="ListParagraph"/>
+        <w:numPr>
+          <w:ilvl w:val="0"/>
+          <w:numId w:val="4"/>
+        </w:numPr>
+      </w:pPr>
+      <w:r>
+        <w:t>Update user using ID and parameters (name, email)</w:t>
+      </w:r>
+    </w:p>
+    <w:p>
+      <w:pPr>
+        <w:pStyle w:val="Heading2"/>
+      </w:pPr>
+      <w:r>
+        <w:t>HTTP Requests</w:t>
+      </w:r>
+    </w:p>
+    <w:p>
+      <w:pPr>
+        <w:pStyle w:val="ListParagraph"/>
+        <w:numPr>
+          <w:ilvl w:val="0"/>
+          <w:numId w:val="9"/>
+        </w:numPr>
+      </w:pPr>
+      <w:r>
+        <w:t>…</w:t>
+      </w:r>
+      <w:r>
+        <w:t>/</w:t>
+      </w:r>
+      <w:proofErr w:type="spellStart"/>
+      <w:r>
+        <w:t>api</w:t>
+      </w:r>
+      <w:proofErr w:type="spellEnd"/>
+      <w:r>
+        <w:t>/v1/</w:t>
+      </w:r>
+      <w:r>
+        <w:t>user</w:t>
+      </w:r>
+    </w:p>
+    <w:p>
+      <w:pPr>
+        <w:pStyle w:val="ListParagraph"/>
+        <w:numPr>
+          <w:ilvl w:val="0"/>
+          <w:numId w:val="9"/>
+        </w:numPr>
+      </w:pPr>
+      <w:r>
+        <w:t>…</w:t>
+      </w:r>
+      <w:r>
+        <w:t>/</w:t>
+      </w:r>
+      <w:proofErr w:type="spellStart"/>
+      <w:r>
+        <w:t>api</w:t>
+      </w:r>
+      <w:proofErr w:type="spellEnd"/>
+      <w:r>
+        <w:t>/v1/</w:t>
+      </w:r>
+      <w:r>
+        <w:t>user</w:t>
+      </w:r>
+      <w:proofErr w:type="gramStart"/>
+      <w:r>
+        <w:t>/</w:t>
+      </w:r>
+      <w:r>
+        <w:rPr>
+          <w:color w:val="FF0000"/>
+        </w:rPr>
+        <w:t>[</w:t>
+      </w:r>
+      <w:proofErr w:type="gramEnd"/>
+      <w:r>
+        <w:rPr>
+          <w:color w:val="FF0000"/>
+        </w:rPr>
+        <w:t>user id]</w:t>
+      </w:r>
+    </w:p>
+    <w:p>
+      <w:pPr>
+        <w:pStyle w:val="ListParagraph"/>
+        <w:numPr>
+          <w:ilvl w:val="0"/>
+          <w:numId w:val="9"/>
+        </w:numPr>
+      </w:pPr>
+      <w:r>
+        <w:t>…</w:t>
+      </w:r>
+      <w:r>
+        <w:t>/</w:t>
+      </w:r>
+      <w:proofErr w:type="spellStart"/>
+      <w:r>
+        <w:t>api</w:t>
+      </w:r>
+      <w:proofErr w:type="spellEnd"/>
+      <w:r>
+        <w:t>/v1/</w:t>
+      </w:r>
+      <w:r>
+        <w:t>user</w:t>
+      </w:r>
+      <w:r>
+        <w:t>/Email/</w:t>
+      </w:r>
+      <w:r>
+        <w:rPr>
+          <w:color w:val="FF0000"/>
+        </w:rPr>
+        <w:t>[email]</w:t>
+      </w:r>
+    </w:p>
+    <w:p>
+      <w:pPr>
+        <w:pStyle w:val="ListParagraph"/>
+        <w:numPr>
+          <w:ilvl w:val="0"/>
+          <w:numId w:val="9"/>
+        </w:numPr>
+      </w:pPr>
+      <w:r>
+        <w:t xml:space="preserve">POST </w:t>
+      </w:r>
+      <w:r>
+        <w:t>…</w:t>
+      </w:r>
+      <w:r>
+        <w:t>/</w:t>
+      </w:r>
+      <w:proofErr w:type="spellStart"/>
+      <w:r>
+        <w:t>api</w:t>
+      </w:r>
+      <w:proofErr w:type="spellEnd"/>
+      <w:r>
+        <w:t>/v1/</w:t>
+      </w:r>
+      <w:r>
+        <w:t>user</w:t>
+      </w:r>
+    </w:p>
+    <w:p>
+      <w:pPr>
+        <w:pStyle w:val="ListParagraph"/>
+        <w:numPr>
+          <w:ilvl w:val="0"/>
+          <w:numId w:val="9"/>
+        </w:numPr>
+      </w:pPr>
+      <w:r>
+        <w:t xml:space="preserve">PUT </w:t>
+      </w:r>
+      <w:r>
+        <w:t>…</w:t>
+      </w:r>
+      <w:r>
+        <w:t>/</w:t>
+      </w:r>
+      <w:proofErr w:type="spellStart"/>
+      <w:r>
+        <w:t>api</w:t>
+      </w:r>
+      <w:proofErr w:type="spellEnd"/>
+      <w:r>
+        <w:t>/v1/</w:t>
+      </w:r>
+      <w:r>
+        <w:t>user</w:t>
+      </w:r>
+      <w:proofErr w:type="gramStart"/>
+      <w:r>
+        <w:t>/</w:t>
+      </w:r>
+      <w:r>
+        <w:rPr>
+          <w:color w:val="FF0000"/>
+        </w:rPr>
+        <w:t>[</w:t>
+      </w:r>
+      <w:proofErr w:type="gramEnd"/>
+      <w:r>
+        <w:rPr>
+          <w:color w:val="FF0000"/>
+        </w:rPr>
+        <w:t>user id]</w:t>
+      </w:r>
+    </w:p>
+    <w:p>
+      <w:pPr>
+        <w:ind w:left="360"/>
+      </w:pPr>
+    </w:p>
+    <w:p>
+      <w:pPr>
+        <w:rPr>
+          <w:rFonts w:eastAsiaTheme="majorEastAsia" w:cstheme="majorBidi"/>
+          <w:b/>
+          <w:color w:val="C45911" w:themeColor="accent2" w:themeShade="BF"/>
+          <w:sz w:val="32"/>
+          <w:szCs w:val="32"/>
+        </w:rPr>
+      </w:pPr>
+      <w:r>
+        <w:br w:type="page"/>
       </w:r>
     </w:p>
     <w:p>
       <w:pPr>
         <w:pStyle w:val="Heading1"/>
       </w:pPr>
-      <w:bookmarkStart w:id="13" w:name="_Toc120724097"/>
-      <w:r>
+      <w:bookmarkStart w:id="9" w:name="_Toc120754033"/>
+      <w:r>
+        <w:lastRenderedPageBreak/>
+        <w:t>Seat</w:t>
+      </w:r>
+      <w:bookmarkEnd w:id="9"/>
+    </w:p>
+    <w:p>
+      <w:r>
+        <w:t>Located under /</w:t>
+      </w:r>
+      <w:proofErr w:type="spellStart"/>
+      <w:r>
+        <w:t>api</w:t>
+      </w:r>
+      <w:proofErr w:type="spellEnd"/>
+      <w:r>
+        <w:t>/v1/seat</w:t>
+      </w:r>
+    </w:p>
+    <w:p>
+      <w:pPr>
+        <w:pStyle w:val="Heading2"/>
+      </w:pPr>
+      <w:bookmarkStart w:id="10" w:name="_Toc120754034"/>
+      <w:r>
+        <w:t xml:space="preserve">Supported </w:t>
+      </w:r>
+      <w:r>
+        <w:t>Use Cases</w:t>
+      </w:r>
+      <w:bookmarkEnd w:id="10"/>
+    </w:p>
+    <w:p>
+      <w:pPr>
+        <w:pStyle w:val="ListParagraph"/>
+        <w:numPr>
+          <w:ilvl w:val="0"/>
+          <w:numId w:val="5"/>
+        </w:numPr>
+      </w:pPr>
+      <w:r>
+        <w:t>Get all seats in JSON format</w:t>
+      </w:r>
+    </w:p>
+    <w:p>
+      <w:pPr>
+        <w:pStyle w:val="ListParagraph"/>
+        <w:numPr>
+          <w:ilvl w:val="0"/>
+          <w:numId w:val="5"/>
+        </w:numPr>
+      </w:pPr>
+      <w:r>
+        <w:t>Get all seats from the given movie ID in JSON format</w:t>
+      </w:r>
+    </w:p>
+    <w:p>
+      <w:pPr>
+        <w:pStyle w:val="ListParagraph"/>
+        <w:numPr>
+          <w:ilvl w:val="0"/>
+          <w:numId w:val="5"/>
+        </w:numPr>
+      </w:pPr>
+      <w:r>
+        <w:t>Add new seat by passing JSON object</w:t>
+      </w:r>
+    </w:p>
+    <w:p>
+      <w:pPr>
+        <w:pStyle w:val="ListParagraph"/>
+        <w:numPr>
+          <w:ilvl w:val="0"/>
+          <w:numId w:val="5"/>
+        </w:numPr>
+      </w:pPr>
+      <w:r>
+        <w:t>Delete seat by ID</w:t>
+      </w:r>
+    </w:p>
+    <w:p>
+      <w:pPr>
+        <w:pStyle w:val="ListParagraph"/>
+        <w:numPr>
+          <w:ilvl w:val="1"/>
+          <w:numId w:val="5"/>
+        </w:numPr>
+      </w:pPr>
+      <w:r>
+        <w:t>TODO: deletes associated ticket</w:t>
+      </w:r>
+    </w:p>
+    <w:p>
+      <w:pPr>
+        <w:pStyle w:val="ListParagraph"/>
+        <w:numPr>
+          <w:ilvl w:val="0"/>
+          <w:numId w:val="5"/>
+        </w:numPr>
+      </w:pPr>
+      <w:r>
+        <w:t>Delete all seats by movie ID</w:t>
+      </w:r>
+    </w:p>
+    <w:p>
+      <w:pPr>
+        <w:pStyle w:val="ListParagraph"/>
+        <w:numPr>
+          <w:ilvl w:val="1"/>
+          <w:numId w:val="5"/>
+        </w:numPr>
+      </w:pPr>
+      <w:r>
+        <w:t>TODO: deletes all associated tickets</w:t>
+      </w:r>
+    </w:p>
+    <w:p>
+      <w:pPr>
+        <w:pStyle w:val="ListParagraph"/>
+        <w:numPr>
+          <w:ilvl w:val="0"/>
+          <w:numId w:val="5"/>
+        </w:numPr>
+      </w:pPr>
+      <w:r>
+        <w:t>Update seat by ID (</w:t>
+      </w:r>
+      <w:proofErr w:type="spellStart"/>
+      <w:r>
+        <w:t>movieId</w:t>
+      </w:r>
+      <w:proofErr w:type="spellEnd"/>
+      <w:r>
+        <w:t xml:space="preserve">, </w:t>
+      </w:r>
+      <w:proofErr w:type="spellStart"/>
+      <w:r>
+        <w:t>seatNum</w:t>
+      </w:r>
+      <w:proofErr w:type="spellEnd"/>
+      <w:r>
+        <w:t>, price, available)</w:t>
+      </w:r>
+    </w:p>
+    <w:p>
+      <w:pPr>
+        <w:pStyle w:val="Heading2"/>
+      </w:pPr>
+      <w:r>
+        <w:t>HTTP Requests</w:t>
+      </w:r>
+    </w:p>
+    <w:p>
+      <w:pPr>
+        <w:pStyle w:val="ListParagraph"/>
+        <w:numPr>
+          <w:ilvl w:val="0"/>
+          <w:numId w:val="7"/>
+        </w:numPr>
+      </w:pPr>
+      <w:r>
+        <w:t>…</w:t>
+      </w:r>
+      <w:r>
+        <w:t>/</w:t>
+      </w:r>
+      <w:proofErr w:type="spellStart"/>
+      <w:r>
+        <w:t>api</w:t>
+      </w:r>
+      <w:proofErr w:type="spellEnd"/>
+      <w:r>
+        <w:t>/v1/seat</w:t>
+      </w:r>
+      <w:r>
+        <w:t>/</w:t>
+      </w:r>
+      <w:proofErr w:type="spellStart"/>
+      <w:r>
+        <w:t>getAll</w:t>
+      </w:r>
+      <w:proofErr w:type="spellEnd"/>
+    </w:p>
+    <w:p>
+      <w:pPr>
+        <w:pStyle w:val="ListParagraph"/>
+        <w:numPr>
+          <w:ilvl w:val="0"/>
+          <w:numId w:val="7"/>
+        </w:numPr>
+      </w:pPr>
+      <w:r>
+        <w:t>…</w:t>
+      </w:r>
+      <w:r>
+        <w:t>/</w:t>
+      </w:r>
+      <w:proofErr w:type="spellStart"/>
+      <w:r>
+        <w:t>api</w:t>
+      </w:r>
+      <w:proofErr w:type="spellEnd"/>
+      <w:r>
+        <w:t>/v1/seat</w:t>
+      </w:r>
+      <w:r>
+        <w:t>/movie</w:t>
+      </w:r>
+      <w:proofErr w:type="gramStart"/>
+      <w:r>
+        <w:t>/</w:t>
+      </w:r>
+      <w:r>
+        <w:rPr>
+          <w:color w:val="FF0000"/>
+        </w:rPr>
+        <w:t>[</w:t>
+      </w:r>
+      <w:proofErr w:type="gramEnd"/>
+      <w:r>
+        <w:rPr>
+          <w:color w:val="FF0000"/>
+        </w:rPr>
+        <w:t>movie id]</w:t>
+      </w:r>
+    </w:p>
+    <w:p>
+      <w:pPr>
+        <w:pStyle w:val="ListParagraph"/>
+        <w:numPr>
+          <w:ilvl w:val="0"/>
+          <w:numId w:val="7"/>
+        </w:numPr>
+      </w:pPr>
+      <w:r>
+        <w:t>POST …</w:t>
+      </w:r>
+      <w:r>
+        <w:t>/</w:t>
+      </w:r>
+      <w:proofErr w:type="spellStart"/>
+      <w:r>
+        <w:t>api</w:t>
+      </w:r>
+      <w:proofErr w:type="spellEnd"/>
+      <w:r>
+        <w:t>/v1/seat</w:t>
+      </w:r>
+      <w:r>
+        <w:t>/add</w:t>
+      </w:r>
+    </w:p>
+    <w:p>
+      <w:pPr>
+        <w:pStyle w:val="ListParagraph"/>
+        <w:numPr>
+          <w:ilvl w:val="0"/>
+          <w:numId w:val="7"/>
+        </w:numPr>
+      </w:pPr>
+      <w:r>
+        <w:t>DELETE …</w:t>
+      </w:r>
+      <w:r>
+        <w:t>/</w:t>
+      </w:r>
+      <w:proofErr w:type="spellStart"/>
+      <w:r>
+        <w:t>api</w:t>
+      </w:r>
+      <w:proofErr w:type="spellEnd"/>
+      <w:r>
+        <w:t>/v1/seat</w:t>
+      </w:r>
+      <w:proofErr w:type="gramStart"/>
+      <w:r>
+        <w:t>/</w:t>
+      </w:r>
+      <w:r>
+        <w:rPr>
+          <w:color w:val="FF0000"/>
+        </w:rPr>
+        <w:t>[</w:t>
+      </w:r>
+      <w:proofErr w:type="gramEnd"/>
+      <w:r>
+        <w:rPr>
+          <w:color w:val="FF0000"/>
+        </w:rPr>
+        <w:t>seat id]</w:t>
+      </w:r>
+    </w:p>
+    <w:p>
+      <w:pPr>
+        <w:pStyle w:val="ListParagraph"/>
+        <w:numPr>
+          <w:ilvl w:val="0"/>
+          <w:numId w:val="7"/>
+        </w:numPr>
+      </w:pPr>
+      <w:r>
+        <w:t>DELETE …</w:t>
+      </w:r>
+      <w:r>
+        <w:t>/</w:t>
+      </w:r>
+      <w:proofErr w:type="spellStart"/>
+      <w:r>
+        <w:t>api</w:t>
+      </w:r>
+      <w:proofErr w:type="spellEnd"/>
+      <w:r>
+        <w:t>/v1/seat</w:t>
+      </w:r>
+      <w:r>
+        <w:t>/movie</w:t>
+      </w:r>
+      <w:proofErr w:type="gramStart"/>
+      <w:r>
+        <w:t>/</w:t>
+      </w:r>
+      <w:r>
+        <w:rPr>
+          <w:color w:val="FF0000"/>
+        </w:rPr>
+        <w:t>[</w:t>
+      </w:r>
+      <w:proofErr w:type="gramEnd"/>
+      <w:r>
+        <w:rPr>
+          <w:color w:val="FF0000"/>
+        </w:rPr>
+        <w:t>movie id]</w:t>
+      </w:r>
+    </w:p>
+    <w:p>
+      <w:pPr>
+        <w:pStyle w:val="ListParagraph"/>
+        <w:numPr>
+          <w:ilvl w:val="0"/>
+          <w:numId w:val="7"/>
+        </w:numPr>
+      </w:pPr>
+      <w:r>
+        <w:t>PUT …</w:t>
+      </w:r>
+      <w:r>
+        <w:t>/</w:t>
+      </w:r>
+      <w:proofErr w:type="spellStart"/>
+      <w:r>
+        <w:t>api</w:t>
+      </w:r>
+      <w:proofErr w:type="spellEnd"/>
+      <w:r>
+        <w:t>/v1/seat</w:t>
+      </w:r>
+      <w:proofErr w:type="gramStart"/>
+      <w:r>
+        <w:t>/</w:t>
+      </w:r>
+      <w:r>
+        <w:rPr>
+          <w:color w:val="FF0000"/>
+        </w:rPr>
+        <w:t>[</w:t>
+      </w:r>
+      <w:proofErr w:type="gramEnd"/>
+      <w:r>
+        <w:rPr>
+          <w:color w:val="FF0000"/>
+        </w:rPr>
+        <w:t>seat id]</w:t>
+      </w:r>
+      <w:r>
+        <w:t>?</w:t>
+      </w:r>
+      <w:r>
+        <w:rPr>
+          <w:color w:val="FF0000"/>
+        </w:rPr>
+        <w:t>[param]</w:t>
+      </w:r>
+      <w:r>
+        <w:t>=</w:t>
+      </w:r>
+      <w:r>
+        <w:rPr>
+          <w:color w:val="FF0000"/>
+        </w:rPr>
+        <w:t>[value]</w:t>
+      </w:r>
+    </w:p>
+    <w:p>
+      <w:pPr>
+        <w:rPr>
+          <w:rFonts w:eastAsiaTheme="majorEastAsia" w:cstheme="majorBidi"/>
+          <w:b/>
+          <w:color w:val="C45911" w:themeColor="accent2" w:themeShade="BF"/>
+          <w:sz w:val="32"/>
+          <w:szCs w:val="32"/>
+        </w:rPr>
+      </w:pPr>
+      <w:r>
+        <w:br w:type="page"/>
+      </w:r>
+    </w:p>
+    <w:p>
+      <w:pPr>
+        <w:pStyle w:val="Heading1"/>
+      </w:pPr>
+      <w:bookmarkStart w:id="11" w:name="_Toc120754035"/>
+      <w:r>
+        <w:lastRenderedPageBreak/>
         <w:t>Ticket</w:t>
       </w:r>
-      <w:bookmarkEnd w:id="13"/>
+      <w:bookmarkEnd w:id="11"/>
     </w:p>
     <w:p>
       <w:r>
@@ -1729,13 +2341,376 @@
       <w:pPr>
         <w:pStyle w:val="Heading2"/>
       </w:pPr>
-      <w:bookmarkStart w:id="14" w:name="_Toc120724098"/>
+      <w:bookmarkStart w:id="12" w:name="_Toc120754036"/>
+      <w:r>
+        <w:t xml:space="preserve">Supported </w:t>
+      </w:r>
       <w:r>
         <w:t>Use Cases</w:t>
       </w:r>
-      <w:bookmarkEnd w:id="14"/>
-    </w:p>
-    <w:p/>
+      <w:bookmarkEnd w:id="12"/>
+    </w:p>
+    <w:p>
+      <w:pPr>
+        <w:pStyle w:val="ListParagraph"/>
+        <w:numPr>
+          <w:ilvl w:val="0"/>
+          <w:numId w:val="6"/>
+        </w:numPr>
+      </w:pPr>
+      <w:r>
+        <w:t>Get all tickets in JSON format</w:t>
+      </w:r>
+    </w:p>
+    <w:p>
+      <w:pPr>
+        <w:pStyle w:val="ListParagraph"/>
+        <w:numPr>
+          <w:ilvl w:val="0"/>
+          <w:numId w:val="6"/>
+        </w:numPr>
+      </w:pPr>
+      <w:r>
+        <w:t>Get ticket by ID in JSON format</w:t>
+      </w:r>
+    </w:p>
+    <w:p>
+      <w:pPr>
+        <w:pStyle w:val="ListParagraph"/>
+        <w:numPr>
+          <w:ilvl w:val="0"/>
+          <w:numId w:val="6"/>
+        </w:numPr>
+      </w:pPr>
+      <w:r>
+        <w:t>Get ticket by seat ID in JSON format</w:t>
+      </w:r>
+    </w:p>
+    <w:p>
+      <w:pPr>
+        <w:pStyle w:val="ListParagraph"/>
+        <w:numPr>
+          <w:ilvl w:val="0"/>
+          <w:numId w:val="6"/>
+        </w:numPr>
+      </w:pPr>
+      <w:r>
+        <w:t>Get ticket by buyer name in JSON format</w:t>
+      </w:r>
+    </w:p>
+    <w:p>
+      <w:pPr>
+        <w:pStyle w:val="ListParagraph"/>
+        <w:numPr>
+          <w:ilvl w:val="0"/>
+          <w:numId w:val="6"/>
+        </w:numPr>
+      </w:pPr>
+      <w:r>
+        <w:t>Delete ticket by ID</w:t>
+      </w:r>
+    </w:p>
+    <w:p>
+      <w:pPr>
+        <w:pStyle w:val="ListParagraph"/>
+        <w:numPr>
+          <w:ilvl w:val="0"/>
+          <w:numId w:val="6"/>
+        </w:numPr>
+      </w:pPr>
+      <w:r>
+        <w:t>Delete ticket by seat ID</w:t>
+      </w:r>
+    </w:p>
+    <w:p>
+      <w:pPr>
+        <w:pStyle w:val="ListParagraph"/>
+        <w:numPr>
+          <w:ilvl w:val="0"/>
+          <w:numId w:val="6"/>
+        </w:numPr>
+      </w:pPr>
+      <w:r>
+        <w:t>Add a new ticket by passing JSON object</w:t>
+      </w:r>
+    </w:p>
+    <w:p>
+      <w:pPr>
+        <w:pStyle w:val="Heading2"/>
+      </w:pPr>
+      <w:r>
+        <w:t>HTTP Requests</w:t>
+      </w:r>
+    </w:p>
+    <w:p>
+      <w:pPr>
+        <w:pStyle w:val="ListParagraph"/>
+        <w:numPr>
+          <w:ilvl w:val="0"/>
+          <w:numId w:val="8"/>
+        </w:numPr>
+      </w:pPr>
+      <w:r>
+        <w:t>…</w:t>
+      </w:r>
+      <w:r>
+        <w:t>/</w:t>
+      </w:r>
+      <w:proofErr w:type="spellStart"/>
+      <w:r>
+        <w:t>api</w:t>
+      </w:r>
+      <w:proofErr w:type="spellEnd"/>
+      <w:r>
+        <w:t>/v1/ticket</w:t>
+      </w:r>
+      <w:r>
+        <w:t>/</w:t>
+      </w:r>
+      <w:proofErr w:type="spellStart"/>
+      <w:r>
+        <w:t>getAll</w:t>
+      </w:r>
+      <w:proofErr w:type="spellEnd"/>
+    </w:p>
+    <w:p>
+      <w:pPr>
+        <w:pStyle w:val="ListParagraph"/>
+        <w:numPr>
+          <w:ilvl w:val="0"/>
+          <w:numId w:val="8"/>
+        </w:numPr>
+      </w:pPr>
+      <w:r>
+        <w:t>…</w:t>
+      </w:r>
+      <w:r>
+        <w:t>/</w:t>
+      </w:r>
+      <w:proofErr w:type="spellStart"/>
+      <w:r>
+        <w:t>api</w:t>
+      </w:r>
+      <w:proofErr w:type="spellEnd"/>
+      <w:r>
+        <w:t>/v1/ticket</w:t>
+      </w:r>
+      <w:proofErr w:type="gramStart"/>
+      <w:r>
+        <w:t>/</w:t>
+      </w:r>
+      <w:r>
+        <w:rPr>
+          <w:color w:val="FF0000"/>
+        </w:rPr>
+        <w:t>[</w:t>
+      </w:r>
+      <w:proofErr w:type="gramEnd"/>
+      <w:r>
+        <w:rPr>
+          <w:color w:val="FF0000"/>
+        </w:rPr>
+        <w:t>ticket id]</w:t>
+      </w:r>
+    </w:p>
+    <w:p>
+      <w:pPr>
+        <w:pStyle w:val="ListParagraph"/>
+        <w:numPr>
+          <w:ilvl w:val="0"/>
+          <w:numId w:val="8"/>
+        </w:numPr>
+      </w:pPr>
+      <w:r>
+        <w:t>…</w:t>
+      </w:r>
+      <w:r>
+        <w:t>/</w:t>
+      </w:r>
+      <w:proofErr w:type="spellStart"/>
+      <w:r>
+        <w:t>api</w:t>
+      </w:r>
+      <w:proofErr w:type="spellEnd"/>
+      <w:r>
+        <w:t>/v1/ticket</w:t>
+      </w:r>
+      <w:r>
+        <w:t>/seat</w:t>
+      </w:r>
+      <w:proofErr w:type="gramStart"/>
+      <w:r>
+        <w:t>/</w:t>
+      </w:r>
+      <w:r>
+        <w:rPr>
+          <w:color w:val="FF0000"/>
+        </w:rPr>
+        <w:t>[</w:t>
+      </w:r>
+      <w:proofErr w:type="gramEnd"/>
+      <w:r>
+        <w:rPr>
+          <w:color w:val="FF0000"/>
+        </w:rPr>
+        <w:t>seat id]</w:t>
+      </w:r>
+    </w:p>
+    <w:p>
+      <w:pPr>
+        <w:pStyle w:val="ListParagraph"/>
+        <w:numPr>
+          <w:ilvl w:val="0"/>
+          <w:numId w:val="8"/>
+        </w:numPr>
+      </w:pPr>
+      <w:r>
+        <w:t>…</w:t>
+      </w:r>
+      <w:r>
+        <w:t>/</w:t>
+      </w:r>
+      <w:proofErr w:type="spellStart"/>
+      <w:r>
+        <w:t>api</w:t>
+      </w:r>
+      <w:proofErr w:type="spellEnd"/>
+      <w:r>
+        <w:t>/v1/ticket</w:t>
+      </w:r>
+      <w:r>
+        <w:t>/buyer</w:t>
+      </w:r>
+      <w:proofErr w:type="gramStart"/>
+      <w:r>
+        <w:t>/</w:t>
+      </w:r>
+      <w:r>
+        <w:rPr>
+          <w:color w:val="FF0000"/>
+        </w:rPr>
+        <w:t>[</w:t>
+      </w:r>
+      <w:proofErr w:type="gramEnd"/>
+      <w:r>
+        <w:rPr>
+          <w:color w:val="FF0000"/>
+        </w:rPr>
+        <w:t>buyer name]</w:t>
+      </w:r>
+    </w:p>
+    <w:p>
+      <w:pPr>
+        <w:pStyle w:val="ListParagraph"/>
+        <w:numPr>
+          <w:ilvl w:val="0"/>
+          <w:numId w:val="8"/>
+        </w:numPr>
+      </w:pPr>
+      <w:r>
+        <w:t>DELETE …</w:t>
+      </w:r>
+      <w:r>
+        <w:t>/</w:t>
+      </w:r>
+      <w:proofErr w:type="spellStart"/>
+      <w:r>
+        <w:t>api</w:t>
+      </w:r>
+      <w:proofErr w:type="spellEnd"/>
+      <w:r>
+        <w:t>/v1/ticket</w:t>
+      </w:r>
+      <w:proofErr w:type="gramStart"/>
+      <w:r>
+        <w:t>/</w:t>
+      </w:r>
+      <w:r>
+        <w:rPr>
+          <w:color w:val="FF0000"/>
+        </w:rPr>
+        <w:t>[</w:t>
+      </w:r>
+      <w:proofErr w:type="gramEnd"/>
+      <w:r>
+        <w:rPr>
+          <w:color w:val="FF0000"/>
+        </w:rPr>
+        <w:t>ticket id]</w:t>
+      </w:r>
+    </w:p>
+    <w:p>
+      <w:pPr>
+        <w:pStyle w:val="ListParagraph"/>
+        <w:numPr>
+          <w:ilvl w:val="0"/>
+          <w:numId w:val="8"/>
+        </w:numPr>
+      </w:pPr>
+      <w:r>
+        <w:t>DELETE …</w:t>
+      </w:r>
+      <w:r>
+        <w:t>/</w:t>
+      </w:r>
+      <w:proofErr w:type="spellStart"/>
+      <w:r>
+        <w:t>api</w:t>
+      </w:r>
+      <w:proofErr w:type="spellEnd"/>
+      <w:r>
+        <w:t>/v1/ticket</w:t>
+      </w:r>
+      <w:r>
+        <w:t>/seat</w:t>
+      </w:r>
+      <w:proofErr w:type="gramStart"/>
+      <w:r>
+        <w:t>/</w:t>
+      </w:r>
+      <w:r>
+        <w:rPr>
+          <w:color w:val="FF0000"/>
+        </w:rPr>
+        <w:t>[</w:t>
+      </w:r>
+      <w:proofErr w:type="gramEnd"/>
+      <w:r>
+        <w:rPr>
+          <w:color w:val="FF0000"/>
+        </w:rPr>
+        <w:t>seat id]</w:t>
+      </w:r>
+    </w:p>
+    <w:p>
+      <w:pPr>
+        <w:pStyle w:val="ListParagraph"/>
+        <w:numPr>
+          <w:ilvl w:val="0"/>
+          <w:numId w:val="8"/>
+        </w:numPr>
+      </w:pPr>
+      <w:r>
+        <w:t xml:space="preserve">POST </w:t>
+      </w:r>
+      <w:r>
+        <w:t>…</w:t>
+      </w:r>
+      <w:r>
+        <w:t>/</w:t>
+      </w:r>
+      <w:proofErr w:type="spellStart"/>
+      <w:r>
+        <w:t>api</w:t>
+      </w:r>
+      <w:proofErr w:type="spellEnd"/>
+      <w:r>
+        <w:t>/v1/ticket</w:t>
+      </w:r>
+      <w:r>
+        <w:t>/add</w:t>
+      </w:r>
+    </w:p>
     <w:sectPr>
       <w:pgSz w:w="12240" w:h="15840"/>
       <w:pgMar w:top="1440" w:right="1440" w:bottom="1440" w:left="1440" w:header="708" w:footer="708" w:gutter="0"/>
@@ -1749,119 +2724,775 @@
 <file path=word/numbering.xml><?xml version="1.0" encoding="utf-8"?>
 <w:numbering xmlns:wpc="http://schemas.microsoft.com/office/word/2010/wordprocessingCanvas" xmlns:cx="http://schemas.microsoft.com/office/drawing/2014/chartex" xmlns:cx1="http://schemas.microsoft.com/office/drawing/2015/9/8/chartex" xmlns:cx2="http://schemas.microsoft.com/office/drawing/2015/10/21/chartex" xmlns:cx3="http://schemas.microsoft.com/office/drawing/2016/5/9/chartex" xmlns:cx4="http://schemas.microsoft.com/office/drawing/2016/5/10/chartex" xmlns:cx5="http://schemas.microsoft.com/office/drawing/2016/5/11/chartex" xmlns:cx6="http://schemas.microsoft.com/office/drawing/2016/5/12/chartex" xmlns:cx7="http://schemas.microsoft.com/office/drawing/2016/5/13/chartex" xmlns:cx8="http://schemas.microsoft.com/office/drawing/2016/5/14/chartex" xmlns:mc="http://schemas.openxmlformats.org/markup-compatibility/2006" xmlns:aink="http://schemas.microsoft.com/office/drawing/2016/ink" xmlns:am3d="http://schemas.microsoft.com/office/drawing/2017/model3d" xmlns:o="urn:schemas-microsoft-com:office:office" xmlns:oel="http://schemas.microsoft.com/office/2019/extlst" xmlns:r="http://schemas.openxmlformats.org/officeDocument/2006/relationships" xmlns:m="http://schemas.openxmlformats.org/officeDocument/2006/math" xmlns:v="urn:schemas-microsoft-com:vml" xmlns:wp14="http://schemas.microsoft.com/office/word/2010/wordprocessingDrawing" xmlns:wp="http://schemas.openxmlformats.org/drawingml/2006/wordprocessingDrawing" xmlns:w10="urn:schemas-microsoft-com:office:word" xmlns:w="http://schemas.openxmlformats.org/wordprocessingml/2006/main" xmlns:w14="http://schemas.microsoft.com/office/word/2010/wordml" xmlns:w15="http://schemas.microsoft.com/office/word/2012/wordml" xmlns:w16cex="http://schemas.microsoft.com/office/word/2018/wordml/cex" xmlns:w16cid="http://schemas.microsoft.com/office/word/2016/wordml/cid" xmlns:w16="http://schemas.microsoft.com/office/word/2018/wordml" xmlns:w16sdtdh="http://schemas.microsoft.com/office/word/2020/wordml/sdtdatahash" xmlns:w16se="http://schemas.microsoft.com/office/word/2015/wordml/symex" xmlns:wpg="http://schemas.microsoft.com/office/word/2010/wordprocessingGroup" xmlns:wpi="http://schemas.microsoft.com/office/word/2010/wordprocessingInk" xmlns:wne="http://schemas.microsoft.com/office/word/2006/wordml" xmlns:wps="http://schemas.microsoft.com/office/word/2010/wordprocessingShape" mc:Ignorable="w14 w15 w16se w16cid w16 w16cex w16sdtdh wp14">
   <w:abstractNum w:abstractNumId="0" w15:restartNumberingAfterBreak="0">
-    <w:nsid w:val="36883C81"/>
+    <w:nsid w:val="00532C21"/>
     <w:multiLevelType w:val="hybridMultilevel"/>
-    <w:tmpl w:val="4C966A30"/>
-    <w:lvl w:ilvl="0" w:tplc="10090001">
+    <w:tmpl w:val="722A0FC0"/>
+    <w:lvl w:ilvl="0" w:tplc="1009000F">
+      <w:start w:val="1"/>
+      <w:numFmt w:val="decimal"/>
+      <w:lvlText w:val="%1."/>
+      <w:lvlJc w:val="left"/>
+      <w:pPr>
+        <w:ind w:left="720" w:hanging="360"/>
+      </w:pPr>
+    </w:lvl>
+    <w:lvl w:ilvl="1" w:tplc="10090019">
+      <w:start w:val="1"/>
+      <w:numFmt w:val="lowerLetter"/>
+      <w:lvlText w:val="%2."/>
+      <w:lvlJc w:val="left"/>
+      <w:pPr>
+        <w:ind w:left="1440" w:hanging="360"/>
+      </w:pPr>
+    </w:lvl>
+    <w:lvl w:ilvl="2" w:tplc="1009001B" w:tentative="1">
+      <w:start w:val="1"/>
+      <w:numFmt w:val="lowerRoman"/>
+      <w:lvlText w:val="%3."/>
+      <w:lvlJc w:val="right"/>
+      <w:pPr>
+        <w:ind w:left="2160" w:hanging="180"/>
+      </w:pPr>
+    </w:lvl>
+    <w:lvl w:ilvl="3" w:tplc="1009000F" w:tentative="1">
+      <w:start w:val="1"/>
+      <w:numFmt w:val="decimal"/>
+      <w:lvlText w:val="%4."/>
+      <w:lvlJc w:val="left"/>
+      <w:pPr>
+        <w:ind w:left="2880" w:hanging="360"/>
+      </w:pPr>
+    </w:lvl>
+    <w:lvl w:ilvl="4" w:tplc="10090019" w:tentative="1">
+      <w:start w:val="1"/>
+      <w:numFmt w:val="lowerLetter"/>
+      <w:lvlText w:val="%5."/>
+      <w:lvlJc w:val="left"/>
+      <w:pPr>
+        <w:ind w:left="3600" w:hanging="360"/>
+      </w:pPr>
+    </w:lvl>
+    <w:lvl w:ilvl="5" w:tplc="1009001B" w:tentative="1">
+      <w:start w:val="1"/>
+      <w:numFmt w:val="lowerRoman"/>
+      <w:lvlText w:val="%6."/>
+      <w:lvlJc w:val="right"/>
+      <w:pPr>
+        <w:ind w:left="4320" w:hanging="180"/>
+      </w:pPr>
+    </w:lvl>
+    <w:lvl w:ilvl="6" w:tplc="1009000F" w:tentative="1">
+      <w:start w:val="1"/>
+      <w:numFmt w:val="decimal"/>
+      <w:lvlText w:val="%7."/>
+      <w:lvlJc w:val="left"/>
+      <w:pPr>
+        <w:ind w:left="5040" w:hanging="360"/>
+      </w:pPr>
+    </w:lvl>
+    <w:lvl w:ilvl="7" w:tplc="10090019" w:tentative="1">
+      <w:start w:val="1"/>
+      <w:numFmt w:val="lowerLetter"/>
+      <w:lvlText w:val="%8."/>
+      <w:lvlJc w:val="left"/>
+      <w:pPr>
+        <w:ind w:left="5760" w:hanging="360"/>
+      </w:pPr>
+    </w:lvl>
+    <w:lvl w:ilvl="8" w:tplc="1009001B" w:tentative="1">
+      <w:start w:val="1"/>
+      <w:numFmt w:val="lowerRoman"/>
+      <w:lvlText w:val="%9."/>
+      <w:lvlJc w:val="right"/>
+      <w:pPr>
+        <w:ind w:left="6480" w:hanging="180"/>
+      </w:pPr>
+    </w:lvl>
+  </w:abstractNum>
+  <w:abstractNum w:abstractNumId="1" w15:restartNumberingAfterBreak="0">
+    <w:nsid w:val="13C808A1"/>
+    <w:multiLevelType w:val="hybridMultilevel"/>
+    <w:tmpl w:val="D8D043FA"/>
+    <w:lvl w:ilvl="0" w:tplc="1009000F">
+      <w:start w:val="1"/>
+      <w:numFmt w:val="decimal"/>
+      <w:lvlText w:val="%1."/>
+      <w:lvlJc w:val="left"/>
+      <w:pPr>
+        <w:ind w:left="720" w:hanging="360"/>
+      </w:pPr>
+      <w:rPr>
+        <w:rFonts w:hint="default"/>
+      </w:rPr>
+    </w:lvl>
+    <w:lvl w:ilvl="1" w:tplc="FFFFFFFF">
+      <w:start w:val="1"/>
+      <w:numFmt w:val="bullet"/>
+      <w:lvlText w:val="o"/>
+      <w:lvlJc w:val="left"/>
+      <w:pPr>
+        <w:ind w:left="1440" w:hanging="360"/>
+      </w:pPr>
+      <w:rPr>
+        <w:rFonts w:ascii="Courier New" w:hAnsi="Courier New" w:cs="Courier New" w:hint="default"/>
+      </w:rPr>
+    </w:lvl>
+    <w:lvl w:ilvl="2" w:tplc="FFFFFFFF" w:tentative="1">
+      <w:start w:val="1"/>
+      <w:numFmt w:val="bullet"/>
+      <w:lvlText w:val=""/>
+      <w:lvlJc w:val="left"/>
+      <w:pPr>
+        <w:ind w:left="2160" w:hanging="360"/>
+      </w:pPr>
+      <w:rPr>
+        <w:rFonts w:ascii="Wingdings" w:hAnsi="Wingdings" w:hint="default"/>
+      </w:rPr>
+    </w:lvl>
+    <w:lvl w:ilvl="3" w:tplc="FFFFFFFF" w:tentative="1">
       <w:start w:val="1"/>
       <w:numFmt w:val="bullet"/>
       <w:lvlText w:val=""/>
       <w:lvlJc w:val="left"/>
       <w:pPr>
-        <w:ind w:left="720" w:hanging="360"/>
+        <w:ind w:left="2880" w:hanging="360"/>
       </w:pPr>
       <w:rPr>
         <w:rFonts w:ascii="Symbol" w:hAnsi="Symbol" w:hint="default"/>
       </w:rPr>
     </w:lvl>
-    <w:lvl w:ilvl="1" w:tplc="10090003" w:tentative="1">
+    <w:lvl w:ilvl="4" w:tplc="FFFFFFFF" w:tentative="1">
       <w:start w:val="1"/>
       <w:numFmt w:val="bullet"/>
       <w:lvlText w:val="o"/>
       <w:lvlJc w:val="left"/>
       <w:pPr>
-        <w:ind w:left="1440" w:hanging="360"/>
+        <w:ind w:left="3600" w:hanging="360"/>
       </w:pPr>
       <w:rPr>
         <w:rFonts w:ascii="Courier New" w:hAnsi="Courier New" w:cs="Courier New" w:hint="default"/>
       </w:rPr>
     </w:lvl>
-    <w:lvl w:ilvl="2" w:tplc="10090005" w:tentative="1">
+    <w:lvl w:ilvl="5" w:tplc="FFFFFFFF" w:tentative="1">
       <w:start w:val="1"/>
       <w:numFmt w:val="bullet"/>
       <w:lvlText w:val=""/>
       <w:lvlJc w:val="left"/>
       <w:pPr>
-        <w:ind w:left="2160" w:hanging="360"/>
+        <w:ind w:left="4320" w:hanging="360"/>
       </w:pPr>
       <w:rPr>
         <w:rFonts w:ascii="Wingdings" w:hAnsi="Wingdings" w:hint="default"/>
       </w:rPr>
     </w:lvl>
-    <w:lvl w:ilvl="3" w:tplc="10090001" w:tentative="1">
+    <w:lvl w:ilvl="6" w:tplc="FFFFFFFF" w:tentative="1">
       <w:start w:val="1"/>
       <w:numFmt w:val="bullet"/>
       <w:lvlText w:val=""/>
       <w:lvlJc w:val="left"/>
       <w:pPr>
-        <w:ind w:left="2880" w:hanging="360"/>
+        <w:ind w:left="5040" w:hanging="360"/>
       </w:pPr>
       <w:rPr>
         <w:rFonts w:ascii="Symbol" w:hAnsi="Symbol" w:hint="default"/>
       </w:rPr>
     </w:lvl>
-    <w:lvl w:ilvl="4" w:tplc="10090003" w:tentative="1">
+    <w:lvl w:ilvl="7" w:tplc="FFFFFFFF" w:tentative="1">
       <w:start w:val="1"/>
       <w:numFmt w:val="bullet"/>
       <w:lvlText w:val="o"/>
       <w:lvlJc w:val="left"/>
       <w:pPr>
-        <w:ind w:left="3600" w:hanging="360"/>
+        <w:ind w:left="5760" w:hanging="360"/>
       </w:pPr>
       <w:rPr>
         <w:rFonts w:ascii="Courier New" w:hAnsi="Courier New" w:cs="Courier New" w:hint="default"/>
       </w:rPr>
     </w:lvl>
-    <w:lvl w:ilvl="5" w:tplc="10090005" w:tentative="1">
+    <w:lvl w:ilvl="8" w:tplc="FFFFFFFF" w:tentative="1">
       <w:start w:val="1"/>
       <w:numFmt w:val="bullet"/>
       <w:lvlText w:val=""/>
       <w:lvlJc w:val="left"/>
       <w:pPr>
-        <w:ind w:left="4320" w:hanging="360"/>
+        <w:ind w:left="6480" w:hanging="360"/>
       </w:pPr>
       <w:rPr>
         <w:rFonts w:ascii="Wingdings" w:hAnsi="Wingdings" w:hint="default"/>
       </w:rPr>
     </w:lvl>
-    <w:lvl w:ilvl="6" w:tplc="10090001" w:tentative="1">
+  </w:abstractNum>
+  <w:abstractNum w:abstractNumId="2" w15:restartNumberingAfterBreak="0">
+    <w:nsid w:val="36883C81"/>
+    <w:multiLevelType w:val="hybridMultilevel"/>
+    <w:tmpl w:val="F11AF51E"/>
+    <w:lvl w:ilvl="0" w:tplc="10090001">
       <w:start w:val="1"/>
       <w:numFmt w:val="bullet"/>
       <w:lvlText w:val=""/>
       <w:lvlJc w:val="left"/>
       <w:pPr>
-        <w:ind w:left="5040" w:hanging="360"/>
+        <w:ind w:left="720" w:hanging="360"/>
       </w:pPr>
       <w:rPr>
         <w:rFonts w:ascii="Symbol" w:hAnsi="Symbol" w:hint="default"/>
       </w:rPr>
     </w:lvl>
-    <w:lvl w:ilvl="7" w:tplc="10090003" w:tentative="1">
+    <w:lvl w:ilvl="1" w:tplc="10090003">
       <w:start w:val="1"/>
       <w:numFmt w:val="bullet"/>
       <w:lvlText w:val="o"/>
       <w:lvlJc w:val="left"/>
       <w:pPr>
-        <w:ind w:left="5760" w:hanging="360"/>
+        <w:ind w:left="1440" w:hanging="360"/>
       </w:pPr>
       <w:rPr>
         <w:rFonts w:ascii="Courier New" w:hAnsi="Courier New" w:cs="Courier New" w:hint="default"/>
       </w:rPr>
     </w:lvl>
-    <w:lvl w:ilvl="8" w:tplc="10090005" w:tentative="1">
+    <w:lvl w:ilvl="2" w:tplc="10090005" w:tentative="1">
       <w:start w:val="1"/>
       <w:numFmt w:val="bullet"/>
       <w:lvlText w:val=""/>
       <w:lvlJc w:val="left"/>
       <w:pPr>
-        <w:ind w:left="6480" w:hanging="360"/>
+        <w:ind w:left="2160" w:hanging="360"/>
       </w:pPr>
       <w:rPr>
         <w:rFonts w:ascii="Wingdings" w:hAnsi="Wingdings" w:hint="default"/>
       </w:rPr>
     </w:lvl>
+    <w:lvl w:ilvl="3" w:tplc="10090001" w:tentative="1">
+      <w:start w:val="1"/>
+      <w:numFmt w:val="bullet"/>
+      <w:lvlText w:val=""/>
+      <w:lvlJc w:val="left"/>
+      <w:pPr>
+        <w:ind w:left="2880" w:hanging="360"/>
+      </w:pPr>
+      <w:rPr>
+        <w:rFonts w:ascii="Symbol" w:hAnsi="Symbol" w:hint="default"/>
+      </w:rPr>
+    </w:lvl>
+    <w:lvl w:ilvl="4" w:tplc="10090003" w:tentative="1">
+      <w:start w:val="1"/>
+      <w:numFmt w:val="bullet"/>
+      <w:lvlText w:val="o"/>
+      <w:lvlJc w:val="left"/>
+      <w:pPr>
+        <w:ind w:left="3600" w:hanging="360"/>
+      </w:pPr>
+      <w:rPr>
+        <w:rFonts w:ascii="Courier New" w:hAnsi="Courier New" w:cs="Courier New" w:hint="default"/>
+      </w:rPr>
+    </w:lvl>
+    <w:lvl w:ilvl="5" w:tplc="10090005" w:tentative="1">
+      <w:start w:val="1"/>
+      <w:numFmt w:val="bullet"/>
+      <w:lvlText w:val=""/>
+      <w:lvlJc w:val="left"/>
+      <w:pPr>
+        <w:ind w:left="4320" w:hanging="360"/>
+      </w:pPr>
+      <w:rPr>
+        <w:rFonts w:ascii="Wingdings" w:hAnsi="Wingdings" w:hint="default"/>
+      </w:rPr>
+    </w:lvl>
+    <w:lvl w:ilvl="6" w:tplc="10090001" w:tentative="1">
+      <w:start w:val="1"/>
+      <w:numFmt w:val="bullet"/>
+      <w:lvlText w:val=""/>
+      <w:lvlJc w:val="left"/>
+      <w:pPr>
+        <w:ind w:left="5040" w:hanging="360"/>
+      </w:pPr>
+      <w:rPr>
+        <w:rFonts w:ascii="Symbol" w:hAnsi="Symbol" w:hint="default"/>
+      </w:rPr>
+    </w:lvl>
+    <w:lvl w:ilvl="7" w:tplc="10090003" w:tentative="1">
+      <w:start w:val="1"/>
+      <w:numFmt w:val="bullet"/>
+      <w:lvlText w:val="o"/>
+      <w:lvlJc w:val="left"/>
+      <w:pPr>
+        <w:ind w:left="5760" w:hanging="360"/>
+      </w:pPr>
+      <w:rPr>
+        <w:rFonts w:ascii="Courier New" w:hAnsi="Courier New" w:cs="Courier New" w:hint="default"/>
+      </w:rPr>
+    </w:lvl>
+    <w:lvl w:ilvl="8" w:tplc="10090005" w:tentative="1">
+      <w:start w:val="1"/>
+      <w:numFmt w:val="bullet"/>
+      <w:lvlText w:val=""/>
+      <w:lvlJc w:val="left"/>
+      <w:pPr>
+        <w:ind w:left="6480" w:hanging="360"/>
+      </w:pPr>
+      <w:rPr>
+        <w:rFonts w:ascii="Wingdings" w:hAnsi="Wingdings" w:hint="default"/>
+      </w:rPr>
+    </w:lvl>
   </w:abstractNum>
-  <w:abstractNum w:abstractNumId="1" w15:restartNumberingAfterBreak="0">
+  <w:abstractNum w:abstractNumId="3" w15:restartNumberingAfterBreak="0">
+    <w:nsid w:val="42807AC8"/>
+    <w:multiLevelType w:val="hybridMultilevel"/>
+    <w:tmpl w:val="4134D6C8"/>
+    <w:lvl w:ilvl="0" w:tplc="1009000F">
+      <w:start w:val="1"/>
+      <w:numFmt w:val="decimal"/>
+      <w:lvlText w:val="%1."/>
+      <w:lvlJc w:val="left"/>
+      <w:pPr>
+        <w:ind w:left="720" w:hanging="360"/>
+      </w:pPr>
+    </w:lvl>
+    <w:lvl w:ilvl="1" w:tplc="10090019" w:tentative="1">
+      <w:start w:val="1"/>
+      <w:numFmt w:val="lowerLetter"/>
+      <w:lvlText w:val="%2."/>
+      <w:lvlJc w:val="left"/>
+      <w:pPr>
+        <w:ind w:left="1440" w:hanging="360"/>
+      </w:pPr>
+    </w:lvl>
+    <w:lvl w:ilvl="2" w:tplc="1009001B" w:tentative="1">
+      <w:start w:val="1"/>
+      <w:numFmt w:val="lowerRoman"/>
+      <w:lvlText w:val="%3."/>
+      <w:lvlJc w:val="right"/>
+      <w:pPr>
+        <w:ind w:left="2160" w:hanging="180"/>
+      </w:pPr>
+    </w:lvl>
+    <w:lvl w:ilvl="3" w:tplc="1009000F" w:tentative="1">
+      <w:start w:val="1"/>
+      <w:numFmt w:val="decimal"/>
+      <w:lvlText w:val="%4."/>
+      <w:lvlJc w:val="left"/>
+      <w:pPr>
+        <w:ind w:left="2880" w:hanging="360"/>
+      </w:pPr>
+    </w:lvl>
+    <w:lvl w:ilvl="4" w:tplc="10090019" w:tentative="1">
+      <w:start w:val="1"/>
+      <w:numFmt w:val="lowerLetter"/>
+      <w:lvlText w:val="%5."/>
+      <w:lvlJc w:val="left"/>
+      <w:pPr>
+        <w:ind w:left="3600" w:hanging="360"/>
+      </w:pPr>
+    </w:lvl>
+    <w:lvl w:ilvl="5" w:tplc="1009001B" w:tentative="1">
+      <w:start w:val="1"/>
+      <w:numFmt w:val="lowerRoman"/>
+      <w:lvlText w:val="%6."/>
+      <w:lvlJc w:val="right"/>
+      <w:pPr>
+        <w:ind w:left="4320" w:hanging="180"/>
+      </w:pPr>
+    </w:lvl>
+    <w:lvl w:ilvl="6" w:tplc="1009000F" w:tentative="1">
+      <w:start w:val="1"/>
+      <w:numFmt w:val="decimal"/>
+      <w:lvlText w:val="%7."/>
+      <w:lvlJc w:val="left"/>
+      <w:pPr>
+        <w:ind w:left="5040" w:hanging="360"/>
+      </w:pPr>
+    </w:lvl>
+    <w:lvl w:ilvl="7" w:tplc="10090019" w:tentative="1">
+      <w:start w:val="1"/>
+      <w:numFmt w:val="lowerLetter"/>
+      <w:lvlText w:val="%8."/>
+      <w:lvlJc w:val="left"/>
+      <w:pPr>
+        <w:ind w:left="5760" w:hanging="360"/>
+      </w:pPr>
+    </w:lvl>
+    <w:lvl w:ilvl="8" w:tplc="1009001B" w:tentative="1">
+      <w:start w:val="1"/>
+      <w:numFmt w:val="lowerRoman"/>
+      <w:lvlText w:val="%9."/>
+      <w:lvlJc w:val="right"/>
+      <w:pPr>
+        <w:ind w:left="6480" w:hanging="180"/>
+      </w:pPr>
+    </w:lvl>
+  </w:abstractNum>
+  <w:abstractNum w:abstractNumId="4" w15:restartNumberingAfterBreak="0">
+    <w:nsid w:val="5C963C2B"/>
+    <w:multiLevelType w:val="hybridMultilevel"/>
+    <w:tmpl w:val="F1D2B244"/>
+    <w:lvl w:ilvl="0" w:tplc="1009000F">
+      <w:start w:val="1"/>
+      <w:numFmt w:val="decimal"/>
+      <w:lvlText w:val="%1."/>
+      <w:lvlJc w:val="left"/>
+      <w:pPr>
+        <w:ind w:left="720" w:hanging="360"/>
+      </w:pPr>
+    </w:lvl>
+    <w:lvl w:ilvl="1" w:tplc="10090019" w:tentative="1">
+      <w:start w:val="1"/>
+      <w:numFmt w:val="lowerLetter"/>
+      <w:lvlText w:val="%2."/>
+      <w:lvlJc w:val="left"/>
+      <w:pPr>
+        <w:ind w:left="1440" w:hanging="360"/>
+      </w:pPr>
+    </w:lvl>
+    <w:lvl w:ilvl="2" w:tplc="1009001B" w:tentative="1">
+      <w:start w:val="1"/>
+      <w:numFmt w:val="lowerRoman"/>
+      <w:lvlText w:val="%3."/>
+      <w:lvlJc w:val="right"/>
+      <w:pPr>
+        <w:ind w:left="2160" w:hanging="180"/>
+      </w:pPr>
+    </w:lvl>
+    <w:lvl w:ilvl="3" w:tplc="1009000F" w:tentative="1">
+      <w:start w:val="1"/>
+      <w:numFmt w:val="decimal"/>
+      <w:lvlText w:val="%4."/>
+      <w:lvlJc w:val="left"/>
+      <w:pPr>
+        <w:ind w:left="2880" w:hanging="360"/>
+      </w:pPr>
+    </w:lvl>
+    <w:lvl w:ilvl="4" w:tplc="10090019" w:tentative="1">
+      <w:start w:val="1"/>
+      <w:numFmt w:val="lowerLetter"/>
+      <w:lvlText w:val="%5."/>
+      <w:lvlJc w:val="left"/>
+      <w:pPr>
+        <w:ind w:left="3600" w:hanging="360"/>
+      </w:pPr>
+    </w:lvl>
+    <w:lvl w:ilvl="5" w:tplc="1009001B" w:tentative="1">
+      <w:start w:val="1"/>
+      <w:numFmt w:val="lowerRoman"/>
+      <w:lvlText w:val="%6."/>
+      <w:lvlJc w:val="right"/>
+      <w:pPr>
+        <w:ind w:left="4320" w:hanging="180"/>
+      </w:pPr>
+    </w:lvl>
+    <w:lvl w:ilvl="6" w:tplc="1009000F" w:tentative="1">
+      <w:start w:val="1"/>
+      <w:numFmt w:val="decimal"/>
+      <w:lvlText w:val="%7."/>
+      <w:lvlJc w:val="left"/>
+      <w:pPr>
+        <w:ind w:left="5040" w:hanging="360"/>
+      </w:pPr>
+    </w:lvl>
+    <w:lvl w:ilvl="7" w:tplc="10090019" w:tentative="1">
+      <w:start w:val="1"/>
+      <w:numFmt w:val="lowerLetter"/>
+      <w:lvlText w:val="%8."/>
+      <w:lvlJc w:val="left"/>
+      <w:pPr>
+        <w:ind w:left="5760" w:hanging="360"/>
+      </w:pPr>
+    </w:lvl>
+    <w:lvl w:ilvl="8" w:tplc="1009001B" w:tentative="1">
+      <w:start w:val="1"/>
+      <w:numFmt w:val="lowerRoman"/>
+      <w:lvlText w:val="%9."/>
+      <w:lvlJc w:val="right"/>
+      <w:pPr>
+        <w:ind w:left="6480" w:hanging="180"/>
+      </w:pPr>
+    </w:lvl>
+  </w:abstractNum>
+  <w:abstractNum w:abstractNumId="5" w15:restartNumberingAfterBreak="0">
+    <w:nsid w:val="6D760E1D"/>
+    <w:multiLevelType w:val="hybridMultilevel"/>
+    <w:tmpl w:val="51F48B8C"/>
+    <w:lvl w:ilvl="0" w:tplc="1009000F">
+      <w:start w:val="1"/>
+      <w:numFmt w:val="decimal"/>
+      <w:lvlText w:val="%1."/>
+      <w:lvlJc w:val="left"/>
+      <w:pPr>
+        <w:ind w:left="720" w:hanging="360"/>
+      </w:pPr>
+    </w:lvl>
+    <w:lvl w:ilvl="1" w:tplc="10090019">
+      <w:start w:val="1"/>
+      <w:numFmt w:val="lowerLetter"/>
+      <w:lvlText w:val="%2."/>
+      <w:lvlJc w:val="left"/>
+      <w:pPr>
+        <w:ind w:left="1440" w:hanging="360"/>
+      </w:pPr>
+    </w:lvl>
+    <w:lvl w:ilvl="2" w:tplc="1009001B" w:tentative="1">
+      <w:start w:val="1"/>
+      <w:numFmt w:val="lowerRoman"/>
+      <w:lvlText w:val="%3."/>
+      <w:lvlJc w:val="right"/>
+      <w:pPr>
+        <w:ind w:left="2160" w:hanging="180"/>
+      </w:pPr>
+    </w:lvl>
+    <w:lvl w:ilvl="3" w:tplc="1009000F" w:tentative="1">
+      <w:start w:val="1"/>
+      <w:numFmt w:val="decimal"/>
+      <w:lvlText w:val="%4."/>
+      <w:lvlJc w:val="left"/>
+      <w:pPr>
+        <w:ind w:left="2880" w:hanging="360"/>
+      </w:pPr>
+    </w:lvl>
+    <w:lvl w:ilvl="4" w:tplc="10090019" w:tentative="1">
+      <w:start w:val="1"/>
+      <w:numFmt w:val="lowerLetter"/>
+      <w:lvlText w:val="%5."/>
+      <w:lvlJc w:val="left"/>
+      <w:pPr>
+        <w:ind w:left="3600" w:hanging="360"/>
+      </w:pPr>
+    </w:lvl>
+    <w:lvl w:ilvl="5" w:tplc="1009001B" w:tentative="1">
+      <w:start w:val="1"/>
+      <w:numFmt w:val="lowerRoman"/>
+      <w:lvlText w:val="%6."/>
+      <w:lvlJc w:val="right"/>
+      <w:pPr>
+        <w:ind w:left="4320" w:hanging="180"/>
+      </w:pPr>
+    </w:lvl>
+    <w:lvl w:ilvl="6" w:tplc="1009000F" w:tentative="1">
+      <w:start w:val="1"/>
+      <w:numFmt w:val="decimal"/>
+      <w:lvlText w:val="%7."/>
+      <w:lvlJc w:val="left"/>
+      <w:pPr>
+        <w:ind w:left="5040" w:hanging="360"/>
+      </w:pPr>
+    </w:lvl>
+    <w:lvl w:ilvl="7" w:tplc="10090019" w:tentative="1">
+      <w:start w:val="1"/>
+      <w:numFmt w:val="lowerLetter"/>
+      <w:lvlText w:val="%8."/>
+      <w:lvlJc w:val="left"/>
+      <w:pPr>
+        <w:ind w:left="5760" w:hanging="360"/>
+      </w:pPr>
+    </w:lvl>
+    <w:lvl w:ilvl="8" w:tplc="1009001B" w:tentative="1">
+      <w:start w:val="1"/>
+      <w:numFmt w:val="lowerRoman"/>
+      <w:lvlText w:val="%9."/>
+      <w:lvlJc w:val="right"/>
+      <w:pPr>
+        <w:ind w:left="6480" w:hanging="180"/>
+      </w:pPr>
+    </w:lvl>
+  </w:abstractNum>
+  <w:abstractNum w:abstractNumId="6" w15:restartNumberingAfterBreak="0">
+    <w:nsid w:val="6F7931FE"/>
+    <w:multiLevelType w:val="hybridMultilevel"/>
+    <w:tmpl w:val="803E29CC"/>
+    <w:lvl w:ilvl="0" w:tplc="1009000F">
+      <w:start w:val="1"/>
+      <w:numFmt w:val="decimal"/>
+      <w:lvlText w:val="%1."/>
+      <w:lvlJc w:val="left"/>
+      <w:pPr>
+        <w:ind w:left="720" w:hanging="360"/>
+      </w:pPr>
+      <w:rPr>
+        <w:rFonts w:hint="default"/>
+      </w:rPr>
+    </w:lvl>
+    <w:lvl w:ilvl="1" w:tplc="FFFFFFFF">
+      <w:start w:val="1"/>
+      <w:numFmt w:val="bullet"/>
+      <w:lvlText w:val="o"/>
+      <w:lvlJc w:val="left"/>
+      <w:pPr>
+        <w:ind w:left="1440" w:hanging="360"/>
+      </w:pPr>
+      <w:rPr>
+        <w:rFonts w:ascii="Courier New" w:hAnsi="Courier New" w:cs="Courier New" w:hint="default"/>
+      </w:rPr>
+    </w:lvl>
+    <w:lvl w:ilvl="2" w:tplc="FFFFFFFF" w:tentative="1">
+      <w:start w:val="1"/>
+      <w:numFmt w:val="bullet"/>
+      <w:lvlText w:val=""/>
+      <w:lvlJc w:val="left"/>
+      <w:pPr>
+        <w:ind w:left="2160" w:hanging="360"/>
+      </w:pPr>
+      <w:rPr>
+        <w:rFonts w:ascii="Wingdings" w:hAnsi="Wingdings" w:hint="default"/>
+      </w:rPr>
+    </w:lvl>
+    <w:lvl w:ilvl="3" w:tplc="FFFFFFFF" w:tentative="1">
+      <w:start w:val="1"/>
+      <w:numFmt w:val="bullet"/>
+      <w:lvlText w:val=""/>
+      <w:lvlJc w:val="left"/>
+      <w:pPr>
+        <w:ind w:left="2880" w:hanging="360"/>
+      </w:pPr>
+      <w:rPr>
+        <w:rFonts w:ascii="Symbol" w:hAnsi="Symbol" w:hint="default"/>
+      </w:rPr>
+    </w:lvl>
+    <w:lvl w:ilvl="4" w:tplc="FFFFFFFF" w:tentative="1">
+      <w:start w:val="1"/>
+      <w:numFmt w:val="bullet"/>
+      <w:lvlText w:val="o"/>
+      <w:lvlJc w:val="left"/>
+      <w:pPr>
+        <w:ind w:left="3600" w:hanging="360"/>
+      </w:pPr>
+      <w:rPr>
+        <w:rFonts w:ascii="Courier New" w:hAnsi="Courier New" w:cs="Courier New" w:hint="default"/>
+      </w:rPr>
+    </w:lvl>
+    <w:lvl w:ilvl="5" w:tplc="FFFFFFFF" w:tentative="1">
+      <w:start w:val="1"/>
+      <w:numFmt w:val="bullet"/>
+      <w:lvlText w:val=""/>
+      <w:lvlJc w:val="left"/>
+      <w:pPr>
+        <w:ind w:left="4320" w:hanging="360"/>
+      </w:pPr>
+      <w:rPr>
+        <w:rFonts w:ascii="Wingdings" w:hAnsi="Wingdings" w:hint="default"/>
+      </w:rPr>
+    </w:lvl>
+    <w:lvl w:ilvl="6" w:tplc="FFFFFFFF" w:tentative="1">
+      <w:start w:val="1"/>
+      <w:numFmt w:val="bullet"/>
+      <w:lvlText w:val=""/>
+      <w:lvlJc w:val="left"/>
+      <w:pPr>
+        <w:ind w:left="5040" w:hanging="360"/>
+      </w:pPr>
+      <w:rPr>
+        <w:rFonts w:ascii="Symbol" w:hAnsi="Symbol" w:hint="default"/>
+      </w:rPr>
+    </w:lvl>
+    <w:lvl w:ilvl="7" w:tplc="FFFFFFFF" w:tentative="1">
+      <w:start w:val="1"/>
+      <w:numFmt w:val="bullet"/>
+      <w:lvlText w:val="o"/>
+      <w:lvlJc w:val="left"/>
+      <w:pPr>
+        <w:ind w:left="5760" w:hanging="360"/>
+      </w:pPr>
+      <w:rPr>
+        <w:rFonts w:ascii="Courier New" w:hAnsi="Courier New" w:cs="Courier New" w:hint="default"/>
+      </w:rPr>
+    </w:lvl>
+    <w:lvl w:ilvl="8" w:tplc="FFFFFFFF" w:tentative="1">
+      <w:start w:val="1"/>
+      <w:numFmt w:val="bullet"/>
+      <w:lvlText w:val=""/>
+      <w:lvlJc w:val="left"/>
+      <w:pPr>
+        <w:ind w:left="6480" w:hanging="360"/>
+      </w:pPr>
+      <w:rPr>
+        <w:rFonts w:ascii="Wingdings" w:hAnsi="Wingdings" w:hint="default"/>
+      </w:rPr>
+    </w:lvl>
+  </w:abstractNum>
+  <w:abstractNum w:abstractNumId="7" w15:restartNumberingAfterBreak="0">
+    <w:nsid w:val="7C8C52ED"/>
+    <w:multiLevelType w:val="hybridMultilevel"/>
+    <w:tmpl w:val="29D2AE9E"/>
+    <w:lvl w:ilvl="0" w:tplc="1009000F">
+      <w:start w:val="1"/>
+      <w:numFmt w:val="decimal"/>
+      <w:lvlText w:val="%1."/>
+      <w:lvlJc w:val="left"/>
+      <w:pPr>
+        <w:ind w:left="720" w:hanging="360"/>
+      </w:pPr>
+    </w:lvl>
+    <w:lvl w:ilvl="1" w:tplc="10090019" w:tentative="1">
+      <w:start w:val="1"/>
+      <w:numFmt w:val="lowerLetter"/>
+      <w:lvlText w:val="%2."/>
+      <w:lvlJc w:val="left"/>
+      <w:pPr>
+        <w:ind w:left="1440" w:hanging="360"/>
+      </w:pPr>
+    </w:lvl>
+    <w:lvl w:ilvl="2" w:tplc="1009001B" w:tentative="1">
+      <w:start w:val="1"/>
+      <w:numFmt w:val="lowerRoman"/>
+      <w:lvlText w:val="%3."/>
+      <w:lvlJc w:val="right"/>
+      <w:pPr>
+        <w:ind w:left="2160" w:hanging="180"/>
+      </w:pPr>
+    </w:lvl>
+    <w:lvl w:ilvl="3" w:tplc="1009000F" w:tentative="1">
+      <w:start w:val="1"/>
+      <w:numFmt w:val="decimal"/>
+      <w:lvlText w:val="%4."/>
+      <w:lvlJc w:val="left"/>
+      <w:pPr>
+        <w:ind w:left="2880" w:hanging="360"/>
+      </w:pPr>
+    </w:lvl>
+    <w:lvl w:ilvl="4" w:tplc="10090019" w:tentative="1">
+      <w:start w:val="1"/>
+      <w:numFmt w:val="lowerLetter"/>
+      <w:lvlText w:val="%5."/>
+      <w:lvlJc w:val="left"/>
+      <w:pPr>
+        <w:ind w:left="3600" w:hanging="360"/>
+      </w:pPr>
+    </w:lvl>
+    <w:lvl w:ilvl="5" w:tplc="1009001B" w:tentative="1">
+      <w:start w:val="1"/>
+      <w:numFmt w:val="lowerRoman"/>
+      <w:lvlText w:val="%6."/>
+      <w:lvlJc w:val="right"/>
+      <w:pPr>
+        <w:ind w:left="4320" w:hanging="180"/>
+      </w:pPr>
+    </w:lvl>
+    <w:lvl w:ilvl="6" w:tplc="1009000F" w:tentative="1">
+      <w:start w:val="1"/>
+      <w:numFmt w:val="decimal"/>
+      <w:lvlText w:val="%7."/>
+      <w:lvlJc w:val="left"/>
+      <w:pPr>
+        <w:ind w:left="5040" w:hanging="360"/>
+      </w:pPr>
+    </w:lvl>
+    <w:lvl w:ilvl="7" w:tplc="10090019" w:tentative="1">
+      <w:start w:val="1"/>
+      <w:numFmt w:val="lowerLetter"/>
+      <w:lvlText w:val="%8."/>
+      <w:lvlJc w:val="left"/>
+      <w:pPr>
+        <w:ind w:left="5760" w:hanging="360"/>
+      </w:pPr>
+    </w:lvl>
+    <w:lvl w:ilvl="8" w:tplc="1009001B" w:tentative="1">
+      <w:start w:val="1"/>
+      <w:numFmt w:val="lowerRoman"/>
+      <w:lvlText w:val="%9."/>
+      <w:lvlJc w:val="right"/>
+      <w:pPr>
+        <w:ind w:left="6480" w:hanging="180"/>
+      </w:pPr>
+    </w:lvl>
+  </w:abstractNum>
+  <w:abstractNum w:abstractNumId="8" w15:restartNumberingAfterBreak="0">
     <w:nsid w:val="7DC66576"/>
     <w:multiLevelType w:val="hybridMultilevel"/>
     <w:tmpl w:val="60BC6750"/>
@@ -1877,7 +3508,7 @@
         <w:rFonts w:ascii="Symbol" w:hAnsi="Symbol" w:hint="default"/>
       </w:rPr>
     </w:lvl>
-    <w:lvl w:ilvl="1" w:tplc="10090003" w:tentative="1">
+    <w:lvl w:ilvl="1" w:tplc="10090003">
       <w:start w:val="1"/>
       <w:numFmt w:val="bullet"/>
       <w:lvlText w:val="o"/>
@@ -1975,10 +3606,31 @@
     </w:lvl>
   </w:abstractNum>
   <w:num w:numId="1" w16cid:durableId="175269202">
+    <w:abstractNumId w:val="2"/>
+  </w:num>
+  <w:num w:numId="2" w16cid:durableId="1486701024">
+    <w:abstractNumId w:val="8"/>
+  </w:num>
+  <w:num w:numId="3" w16cid:durableId="159125441">
     <w:abstractNumId w:val="0"/>
   </w:num>
-  <w:num w:numId="2" w16cid:durableId="1486701024">
+  <w:num w:numId="4" w16cid:durableId="191383211">
+    <w:abstractNumId w:val="6"/>
+  </w:num>
+  <w:num w:numId="5" w16cid:durableId="1570142982">
+    <w:abstractNumId w:val="5"/>
+  </w:num>
+  <w:num w:numId="6" w16cid:durableId="1094058676">
     <w:abstractNumId w:val="1"/>
+  </w:num>
+  <w:num w:numId="7" w16cid:durableId="710573524">
+    <w:abstractNumId w:val="7"/>
+  </w:num>
+  <w:num w:numId="8" w16cid:durableId="1877543671">
+    <w:abstractNumId w:val="4"/>
+  </w:num>
+  <w:num w:numId="9" w16cid:durableId="1461260183">
+    <w:abstractNumId w:val="3"/>
   </w:num>
 </w:numbering>
 </file>
@@ -2106,6 +3758,7 @@
     <w:lsdException w:name="HTML Sample" w:semiHidden="1" w:unhideWhenUsed="1"/>
     <w:lsdException w:name="HTML Typewriter" w:semiHidden="1" w:unhideWhenUsed="1"/>
     <w:lsdException w:name="HTML Variable" w:semiHidden="1" w:unhideWhenUsed="1"/>
+    <w:lsdException w:name="Normal Table" w:semiHidden="1" w:unhideWhenUsed="1"/>
     <w:lsdException w:name="annotation subject" w:semiHidden="1" w:unhideWhenUsed="1"/>
     <w:lsdException w:name="No List" w:semiHidden="1" w:unhideWhenUsed="1"/>
     <w:lsdException w:name="Outline List 1" w:semiHidden="1" w:unhideWhenUsed="1"/>
@@ -2152,8 +3805,10 @@
     <w:lsdException w:name="Table Subtle 2" w:semiHidden="1" w:unhideWhenUsed="1"/>
     <w:lsdException w:name="Table Web 1" w:semiHidden="1" w:unhideWhenUsed="1"/>
     <w:lsdException w:name="Table Web 2" w:semiHidden="1" w:unhideWhenUsed="1"/>
+    <w:lsdException w:name="Table Web 3" w:semiHidden="1" w:unhideWhenUsed="1"/>
     <w:lsdException w:name="Balloon Text" w:semiHidden="1" w:unhideWhenUsed="1"/>
     <w:lsdException w:name="Table Grid" w:uiPriority="39"/>
+    <w:lsdException w:name="Table Theme" w:semiHidden="1" w:unhideWhenUsed="1"/>
     <w:lsdException w:name="Placeholder Text" w:semiHidden="1"/>
     <w:lsdException w:name="No Spacing" w:uiPriority="1" w:qFormat="1"/>
     <w:lsdException w:name="Light Shading" w:uiPriority="60"/>

</xml_diff>

<commit_message>
Updated relational diagrams in API_Reference
</commit_message>
<xml_diff>
--- a/docs/api/API_Reference.docx
+++ b/docs/api/API_Reference.docx
@@ -370,12 +370,152 @@
           <w:r>
             <w:fldChar w:fldCharType="separate"/>
           </w:r>
-          <w:hyperlink w:anchor="_Toc120754024" w:history="1">
+          <w:hyperlink w:anchor="_Toc120807228" w:history="1">
             <w:r>
               <w:rPr>
                 <w:rStyle w:val="Hyperlink"/>
                 <w:noProof/>
               </w:rPr>
+              <w:t>UML</w:t>
+            </w:r>
+            <w:r>
+              <w:rPr>
+                <w:noProof/>
+                <w:webHidden/>
+              </w:rPr>
+              <w:tab/>
+            </w:r>
+            <w:r>
+              <w:rPr>
+                <w:noProof/>
+                <w:webHidden/>
+              </w:rPr>
+              <w:fldChar w:fldCharType="begin"/>
+            </w:r>
+            <w:r>
+              <w:rPr>
+                <w:noProof/>
+                <w:webHidden/>
+              </w:rPr>
+              <w:instrText xml:space="preserve"> PAGEREF _Toc120807228 \h </w:instrText>
+            </w:r>
+            <w:r>
+              <w:rPr>
+                <w:noProof/>
+                <w:webHidden/>
+              </w:rPr>
+            </w:r>
+            <w:r>
+              <w:rPr>
+                <w:noProof/>
+                <w:webHidden/>
+              </w:rPr>
+              <w:fldChar w:fldCharType="separate"/>
+            </w:r>
+            <w:r>
+              <w:rPr>
+                <w:noProof/>
+                <w:webHidden/>
+              </w:rPr>
+              <w:t>3</w:t>
+            </w:r>
+            <w:r>
+              <w:rPr>
+                <w:noProof/>
+                <w:webHidden/>
+              </w:rPr>
+              <w:fldChar w:fldCharType="end"/>
+            </w:r>
+          </w:hyperlink>
+        </w:p>
+        <w:p>
+          <w:pPr>
+            <w:pStyle w:val="TOC1"/>
+            <w:tabs>
+              <w:tab w:val="right" w:leader="dot" w:pos="9350"/>
+            </w:tabs>
+            <w:rPr>
+              <w:rFonts w:asciiTheme="minorHAnsi" w:eastAsiaTheme="minorEastAsia" w:hAnsiTheme="minorHAnsi"/>
+              <w:noProof/>
+              <w:lang w:eastAsia="en-CA"/>
+            </w:rPr>
+          </w:pPr>
+          <w:hyperlink w:anchor="_Toc120807229" w:history="1">
+            <w:r>
+              <w:rPr>
+                <w:rStyle w:val="Hyperlink"/>
+                <w:noProof/>
+              </w:rPr>
+              <w:t>Relationship Diagrams</w:t>
+            </w:r>
+            <w:r>
+              <w:rPr>
+                <w:noProof/>
+                <w:webHidden/>
+              </w:rPr>
+              <w:tab/>
+            </w:r>
+            <w:r>
+              <w:rPr>
+                <w:noProof/>
+                <w:webHidden/>
+              </w:rPr>
+              <w:fldChar w:fldCharType="begin"/>
+            </w:r>
+            <w:r>
+              <w:rPr>
+                <w:noProof/>
+                <w:webHidden/>
+              </w:rPr>
+              <w:instrText xml:space="preserve"> PAGEREF _Toc120807229 \h </w:instrText>
+            </w:r>
+            <w:r>
+              <w:rPr>
+                <w:noProof/>
+                <w:webHidden/>
+              </w:rPr>
+            </w:r>
+            <w:r>
+              <w:rPr>
+                <w:noProof/>
+                <w:webHidden/>
+              </w:rPr>
+              <w:fldChar w:fldCharType="separate"/>
+            </w:r>
+            <w:r>
+              <w:rPr>
+                <w:noProof/>
+                <w:webHidden/>
+              </w:rPr>
+              <w:t>4</w:t>
+            </w:r>
+            <w:r>
+              <w:rPr>
+                <w:noProof/>
+                <w:webHidden/>
+              </w:rPr>
+              <w:fldChar w:fldCharType="end"/>
+            </w:r>
+          </w:hyperlink>
+        </w:p>
+        <w:p>
+          <w:pPr>
+            <w:pStyle w:val="TOC1"/>
+            <w:tabs>
+              <w:tab w:val="right" w:leader="dot" w:pos="9350"/>
+            </w:tabs>
+            <w:rPr>
+              <w:rFonts w:asciiTheme="minorHAnsi" w:eastAsiaTheme="minorEastAsia" w:hAnsiTheme="minorHAnsi"/>
+              <w:noProof/>
+              <w:lang w:eastAsia="en-CA"/>
+            </w:rPr>
+          </w:pPr>
+          <w:hyperlink w:anchor="_Toc120807230" w:history="1">
+            <w:r>
+              <w:rPr>
+                <w:rStyle w:val="Hyperlink"/>
+                <w:noProof/>
+              </w:rPr>
               <w:t>Movie</w:t>
             </w:r>
             <w:r>
@@ -397,7 +537,7 @@
                 <w:noProof/>
                 <w:webHidden/>
               </w:rPr>
-              <w:instrText xml:space="preserve"> PAGEREF _Toc120754024 \h </w:instrText>
+              <w:instrText xml:space="preserve"> PAGEREF _Toc120807230 \h </w:instrText>
             </w:r>
             <w:r>
               <w:rPr>
@@ -417,7 +557,7 @@
                 <w:noProof/>
                 <w:webHidden/>
               </w:rPr>
-              <w:t>3</w:t>
+              <w:t>5</w:t>
             </w:r>
             <w:r>
               <w:rPr>
@@ -440,7 +580,7 @@
               <w:lang w:eastAsia="en-CA"/>
             </w:rPr>
           </w:pPr>
-          <w:hyperlink w:anchor="_Toc120754025" w:history="1">
+          <w:hyperlink w:anchor="_Toc120807231" w:history="1">
             <w:r>
               <w:rPr>
                 <w:rStyle w:val="Hyperlink"/>
@@ -467,7 +607,7 @@
                 <w:noProof/>
                 <w:webHidden/>
               </w:rPr>
-              <w:instrText xml:space="preserve"> PAGEREF _Toc120754025 \h </w:instrText>
+              <w:instrText xml:space="preserve"> PAGEREF _Toc120807231 \h </w:instrText>
             </w:r>
             <w:r>
               <w:rPr>
@@ -487,7 +627,7 @@
                 <w:noProof/>
                 <w:webHidden/>
               </w:rPr>
-              <w:t>4</w:t>
+              <w:t>5</w:t>
             </w:r>
             <w:r>
               <w:rPr>
@@ -510,7 +650,7 @@
               <w:lang w:eastAsia="en-CA"/>
             </w:rPr>
           </w:pPr>
-          <w:hyperlink w:anchor="_Toc120754026" w:history="1">
+          <w:hyperlink w:anchor="_Toc120807232" w:history="1">
             <w:r>
               <w:rPr>
                 <w:rStyle w:val="Hyperlink"/>
@@ -537,7 +677,7 @@
                 <w:noProof/>
                 <w:webHidden/>
               </w:rPr>
-              <w:instrText xml:space="preserve"> PAGEREF _Toc120754026 \h </w:instrText>
+              <w:instrText xml:space="preserve"> PAGEREF _Toc120807232 \h </w:instrText>
             </w:r>
             <w:r>
               <w:rPr>
@@ -557,7 +697,7 @@
                 <w:noProof/>
                 <w:webHidden/>
               </w:rPr>
-              <w:t>4</w:t>
+              <w:t>5</w:t>
             </w:r>
             <w:r>
               <w:rPr>
@@ -580,7 +720,7 @@
               <w:lang w:eastAsia="en-CA"/>
             </w:rPr>
           </w:pPr>
-          <w:hyperlink w:anchor="_Toc120754027" w:history="1">
+          <w:hyperlink w:anchor="_Toc120807233" w:history="1">
             <w:r>
               <w:rPr>
                 <w:rStyle w:val="Hyperlink"/>
@@ -607,7 +747,7 @@
                 <w:noProof/>
                 <w:webHidden/>
               </w:rPr>
-              <w:instrText xml:space="preserve"> PAGEREF _Toc120754027 \h </w:instrText>
+              <w:instrText xml:space="preserve"> PAGEREF _Toc120807233 \h </w:instrText>
             </w:r>
             <w:r>
               <w:rPr>
@@ -627,7 +767,7 @@
                 <w:noProof/>
                 <w:webHidden/>
               </w:rPr>
-              <w:t>4</w:t>
+              <w:t>5</w:t>
             </w:r>
             <w:r>
               <w:rPr>
@@ -650,7 +790,7 @@
               <w:lang w:eastAsia="en-CA"/>
             </w:rPr>
           </w:pPr>
-          <w:hyperlink w:anchor="_Toc120754028" w:history="1">
+          <w:hyperlink w:anchor="_Toc120807234" w:history="1">
             <w:r>
               <w:rPr>
                 <w:rStyle w:val="Hyperlink"/>
@@ -677,7 +817,7 @@
                 <w:noProof/>
                 <w:webHidden/>
               </w:rPr>
-              <w:instrText xml:space="preserve"> PAGEREF _Toc120754028 \h </w:instrText>
+              <w:instrText xml:space="preserve"> PAGEREF _Toc120807234 \h </w:instrText>
             </w:r>
             <w:r>
               <w:rPr>
@@ -697,7 +837,7 @@
                 <w:noProof/>
                 <w:webHidden/>
               </w:rPr>
-              <w:t>4</w:t>
+              <w:t>5</w:t>
             </w:r>
             <w:r>
               <w:rPr>
@@ -720,7 +860,7 @@
               <w:lang w:eastAsia="en-CA"/>
             </w:rPr>
           </w:pPr>
-          <w:hyperlink w:anchor="_Toc120754029" w:history="1">
+          <w:hyperlink w:anchor="_Toc120807235" w:history="1">
             <w:r>
               <w:rPr>
                 <w:rStyle w:val="Hyperlink"/>
@@ -747,7 +887,7 @@
                 <w:noProof/>
                 <w:webHidden/>
               </w:rPr>
-              <w:instrText xml:space="preserve"> PAGEREF _Toc120754029 \h </w:instrText>
+              <w:instrText xml:space="preserve"> PAGEREF _Toc120807235 \h </w:instrText>
             </w:r>
             <w:r>
               <w:rPr>
@@ -767,7 +907,7 @@
                 <w:noProof/>
                 <w:webHidden/>
               </w:rPr>
-              <w:t>4</w:t>
+              <w:t>5</w:t>
             </w:r>
             <w:r>
               <w:rPr>
@@ -790,7 +930,7 @@
               <w:lang w:eastAsia="en-CA"/>
             </w:rPr>
           </w:pPr>
-          <w:hyperlink w:anchor="_Toc120754030" w:history="1">
+          <w:hyperlink w:anchor="_Toc120807236" w:history="1">
             <w:r>
               <w:rPr>
                 <w:rStyle w:val="Hyperlink"/>
@@ -817,7 +957,7 @@
                 <w:noProof/>
                 <w:webHidden/>
               </w:rPr>
-              <w:instrText xml:space="preserve"> PAGEREF _Toc120754030 \h </w:instrText>
+              <w:instrText xml:space="preserve"> PAGEREF _Toc120807236 \h </w:instrText>
             </w:r>
             <w:r>
               <w:rPr>
@@ -837,7 +977,7 @@
                 <w:noProof/>
                 <w:webHidden/>
               </w:rPr>
-              <w:t>4</w:t>
+              <w:t>5</w:t>
             </w:r>
             <w:r>
               <w:rPr>
@@ -860,7 +1000,7 @@
               <w:lang w:eastAsia="en-CA"/>
             </w:rPr>
           </w:pPr>
-          <w:hyperlink w:anchor="_Toc120754031" w:history="1">
+          <w:hyperlink w:anchor="_Toc120807237" w:history="1">
             <w:r>
               <w:rPr>
                 <w:rStyle w:val="Hyperlink"/>
@@ -887,7 +1027,7 @@
                 <w:noProof/>
                 <w:webHidden/>
               </w:rPr>
-              <w:instrText xml:space="preserve"> PAGEREF _Toc120754031 \h </w:instrText>
+              <w:instrText xml:space="preserve"> PAGEREF _Toc120807237 \h </w:instrText>
             </w:r>
             <w:r>
               <w:rPr>
@@ -907,7 +1047,7 @@
                 <w:noProof/>
                 <w:webHidden/>
               </w:rPr>
-              <w:t>5</w:t>
+              <w:t>6</w:t>
             </w:r>
             <w:r>
               <w:rPr>
@@ -930,7 +1070,7 @@
               <w:lang w:eastAsia="en-CA"/>
             </w:rPr>
           </w:pPr>
-          <w:hyperlink w:anchor="_Toc120754032" w:history="1">
+          <w:hyperlink w:anchor="_Toc120807238" w:history="1">
             <w:r>
               <w:rPr>
                 <w:rStyle w:val="Hyperlink"/>
@@ -957,7 +1097,7 @@
                 <w:noProof/>
                 <w:webHidden/>
               </w:rPr>
-              <w:instrText xml:space="preserve"> PAGEREF _Toc120754032 \h </w:instrText>
+              <w:instrText xml:space="preserve"> PAGEREF _Toc120807238 \h </w:instrText>
             </w:r>
             <w:r>
               <w:rPr>
@@ -977,7 +1117,77 @@
                 <w:noProof/>
                 <w:webHidden/>
               </w:rPr>
-              <w:t>5</w:t>
+              <w:t>6</w:t>
+            </w:r>
+            <w:r>
+              <w:rPr>
+                <w:noProof/>
+                <w:webHidden/>
+              </w:rPr>
+              <w:fldChar w:fldCharType="end"/>
+            </w:r>
+          </w:hyperlink>
+        </w:p>
+        <w:p>
+          <w:pPr>
+            <w:pStyle w:val="TOC2"/>
+            <w:tabs>
+              <w:tab w:val="right" w:leader="dot" w:pos="9350"/>
+            </w:tabs>
+            <w:rPr>
+              <w:rFonts w:asciiTheme="minorHAnsi" w:eastAsiaTheme="minorEastAsia" w:hAnsiTheme="minorHAnsi"/>
+              <w:noProof/>
+              <w:lang w:eastAsia="en-CA"/>
+            </w:rPr>
+          </w:pPr>
+          <w:hyperlink w:anchor="_Toc120807239" w:history="1">
+            <w:r>
+              <w:rPr>
+                <w:rStyle w:val="Hyperlink"/>
+                <w:noProof/>
+              </w:rPr>
+              <w:t>HTTP Requests</w:t>
+            </w:r>
+            <w:r>
+              <w:rPr>
+                <w:noProof/>
+                <w:webHidden/>
+              </w:rPr>
+              <w:tab/>
+            </w:r>
+            <w:r>
+              <w:rPr>
+                <w:noProof/>
+                <w:webHidden/>
+              </w:rPr>
+              <w:fldChar w:fldCharType="begin"/>
+            </w:r>
+            <w:r>
+              <w:rPr>
+                <w:noProof/>
+                <w:webHidden/>
+              </w:rPr>
+              <w:instrText xml:space="preserve"> PAGEREF _Toc120807239 \h </w:instrText>
+            </w:r>
+            <w:r>
+              <w:rPr>
+                <w:noProof/>
+                <w:webHidden/>
+              </w:rPr>
+            </w:r>
+            <w:r>
+              <w:rPr>
+                <w:noProof/>
+                <w:webHidden/>
+              </w:rPr>
+              <w:fldChar w:fldCharType="separate"/>
+            </w:r>
+            <w:r>
+              <w:rPr>
+                <w:noProof/>
+                <w:webHidden/>
+              </w:rPr>
+              <w:t>6</w:t>
             </w:r>
             <w:r>
               <w:rPr>
@@ -1000,7 +1210,7 @@
               <w:lang w:eastAsia="en-CA"/>
             </w:rPr>
           </w:pPr>
-          <w:hyperlink w:anchor="_Toc120754033" w:history="1">
+          <w:hyperlink w:anchor="_Toc120807240" w:history="1">
             <w:r>
               <w:rPr>
                 <w:rStyle w:val="Hyperlink"/>
@@ -1027,7 +1237,7 @@
                 <w:noProof/>
                 <w:webHidden/>
               </w:rPr>
-              <w:instrText xml:space="preserve"> PAGEREF _Toc120754033 \h </w:instrText>
+              <w:instrText xml:space="preserve"> PAGEREF _Toc120807240 \h </w:instrText>
             </w:r>
             <w:r>
               <w:rPr>
@@ -1047,7 +1257,7 @@
                 <w:noProof/>
                 <w:webHidden/>
               </w:rPr>
-              <w:t>6</w:t>
+              <w:t>7</w:t>
             </w:r>
             <w:r>
               <w:rPr>
@@ -1070,7 +1280,7 @@
               <w:lang w:eastAsia="en-CA"/>
             </w:rPr>
           </w:pPr>
-          <w:hyperlink w:anchor="_Toc120754034" w:history="1">
+          <w:hyperlink w:anchor="_Toc120807241" w:history="1">
             <w:r>
               <w:rPr>
                 <w:rStyle w:val="Hyperlink"/>
@@ -1097,7 +1307,7 @@
                 <w:noProof/>
                 <w:webHidden/>
               </w:rPr>
-              <w:instrText xml:space="preserve"> PAGEREF _Toc120754034 \h </w:instrText>
+              <w:instrText xml:space="preserve"> PAGEREF _Toc120807241 \h </w:instrText>
             </w:r>
             <w:r>
               <w:rPr>
@@ -1117,7 +1327,77 @@
                 <w:noProof/>
                 <w:webHidden/>
               </w:rPr>
-              <w:t>6</w:t>
+              <w:t>7</w:t>
+            </w:r>
+            <w:r>
+              <w:rPr>
+                <w:noProof/>
+                <w:webHidden/>
+              </w:rPr>
+              <w:fldChar w:fldCharType="end"/>
+            </w:r>
+          </w:hyperlink>
+        </w:p>
+        <w:p>
+          <w:pPr>
+            <w:pStyle w:val="TOC2"/>
+            <w:tabs>
+              <w:tab w:val="right" w:leader="dot" w:pos="9350"/>
+            </w:tabs>
+            <w:rPr>
+              <w:rFonts w:asciiTheme="minorHAnsi" w:eastAsiaTheme="minorEastAsia" w:hAnsiTheme="minorHAnsi"/>
+              <w:noProof/>
+              <w:lang w:eastAsia="en-CA"/>
+            </w:rPr>
+          </w:pPr>
+          <w:hyperlink w:anchor="_Toc120807242" w:history="1">
+            <w:r>
+              <w:rPr>
+                <w:rStyle w:val="Hyperlink"/>
+                <w:noProof/>
+              </w:rPr>
+              <w:t>HTTP Requests</w:t>
+            </w:r>
+            <w:r>
+              <w:rPr>
+                <w:noProof/>
+                <w:webHidden/>
+              </w:rPr>
+              <w:tab/>
+            </w:r>
+            <w:r>
+              <w:rPr>
+                <w:noProof/>
+                <w:webHidden/>
+              </w:rPr>
+              <w:fldChar w:fldCharType="begin"/>
+            </w:r>
+            <w:r>
+              <w:rPr>
+                <w:noProof/>
+                <w:webHidden/>
+              </w:rPr>
+              <w:instrText xml:space="preserve"> PAGEREF _Toc120807242 \h </w:instrText>
+            </w:r>
+            <w:r>
+              <w:rPr>
+                <w:noProof/>
+                <w:webHidden/>
+              </w:rPr>
+            </w:r>
+            <w:r>
+              <w:rPr>
+                <w:noProof/>
+                <w:webHidden/>
+              </w:rPr>
+              <w:fldChar w:fldCharType="separate"/>
+            </w:r>
+            <w:r>
+              <w:rPr>
+                <w:noProof/>
+                <w:webHidden/>
+              </w:rPr>
+              <w:t>7</w:t>
             </w:r>
             <w:r>
               <w:rPr>
@@ -1140,7 +1420,7 @@
               <w:lang w:eastAsia="en-CA"/>
             </w:rPr>
           </w:pPr>
-          <w:hyperlink w:anchor="_Toc120754035" w:history="1">
+          <w:hyperlink w:anchor="_Toc120807243" w:history="1">
             <w:r>
               <w:rPr>
                 <w:rStyle w:val="Hyperlink"/>
@@ -1167,7 +1447,7 @@
                 <w:noProof/>
                 <w:webHidden/>
               </w:rPr>
-              <w:instrText xml:space="preserve"> PAGEREF _Toc120754035 \h </w:instrText>
+              <w:instrText xml:space="preserve"> PAGEREF _Toc120807243 \h </w:instrText>
             </w:r>
             <w:r>
               <w:rPr>
@@ -1187,7 +1467,7 @@
                 <w:noProof/>
                 <w:webHidden/>
               </w:rPr>
-              <w:t>7</w:t>
+              <w:t>8</w:t>
             </w:r>
             <w:r>
               <w:rPr>
@@ -1210,7 +1490,7 @@
               <w:lang w:eastAsia="en-CA"/>
             </w:rPr>
           </w:pPr>
-          <w:hyperlink w:anchor="_Toc120754036" w:history="1">
+          <w:hyperlink w:anchor="_Toc120807244" w:history="1">
             <w:r>
               <w:rPr>
                 <w:rStyle w:val="Hyperlink"/>
@@ -1237,7 +1517,7 @@
                 <w:noProof/>
                 <w:webHidden/>
               </w:rPr>
-              <w:instrText xml:space="preserve"> PAGEREF _Toc120754036 \h </w:instrText>
+              <w:instrText xml:space="preserve"> PAGEREF _Toc120807244 \h </w:instrText>
             </w:r>
             <w:r>
               <w:rPr>
@@ -1257,7 +1537,77 @@
                 <w:noProof/>
                 <w:webHidden/>
               </w:rPr>
-              <w:t>7</w:t>
+              <w:t>8</w:t>
+            </w:r>
+            <w:r>
+              <w:rPr>
+                <w:noProof/>
+                <w:webHidden/>
+              </w:rPr>
+              <w:fldChar w:fldCharType="end"/>
+            </w:r>
+          </w:hyperlink>
+        </w:p>
+        <w:p>
+          <w:pPr>
+            <w:pStyle w:val="TOC2"/>
+            <w:tabs>
+              <w:tab w:val="right" w:leader="dot" w:pos="9350"/>
+            </w:tabs>
+            <w:rPr>
+              <w:rFonts w:asciiTheme="minorHAnsi" w:eastAsiaTheme="minorEastAsia" w:hAnsiTheme="minorHAnsi"/>
+              <w:noProof/>
+              <w:lang w:eastAsia="en-CA"/>
+            </w:rPr>
+          </w:pPr>
+          <w:hyperlink w:anchor="_Toc120807245" w:history="1">
+            <w:r>
+              <w:rPr>
+                <w:rStyle w:val="Hyperlink"/>
+                <w:noProof/>
+              </w:rPr>
+              <w:t>HTTP Requests</w:t>
+            </w:r>
+            <w:r>
+              <w:rPr>
+                <w:noProof/>
+                <w:webHidden/>
+              </w:rPr>
+              <w:tab/>
+            </w:r>
+            <w:r>
+              <w:rPr>
+                <w:noProof/>
+                <w:webHidden/>
+              </w:rPr>
+              <w:fldChar w:fldCharType="begin"/>
+            </w:r>
+            <w:r>
+              <w:rPr>
+                <w:noProof/>
+                <w:webHidden/>
+              </w:rPr>
+              <w:instrText xml:space="preserve"> PAGEREF _Toc120807245 \h </w:instrText>
+            </w:r>
+            <w:r>
+              <w:rPr>
+                <w:noProof/>
+                <w:webHidden/>
+              </w:rPr>
+            </w:r>
+            <w:r>
+              <w:rPr>
+                <w:noProof/>
+                <w:webHidden/>
+              </w:rPr>
+              <w:fldChar w:fldCharType="separate"/>
+            </w:r>
+            <w:r>
+              <w:rPr>
+                <w:noProof/>
+                <w:webHidden/>
+              </w:rPr>
+              <w:t>8</w:t>
             </w:r>
             <w:r>
               <w:rPr>
@@ -1297,11 +1647,12 @@
       <w:pPr>
         <w:pStyle w:val="Heading1"/>
       </w:pPr>
-      <w:bookmarkStart w:id="0" w:name="_Toc120754024"/>
+      <w:bookmarkStart w:id="0" w:name="_Toc120807228"/>
       <w:r>
         <w:lastRenderedPageBreak/>
         <w:t>UML</w:t>
       </w:r>
+      <w:bookmarkEnd w:id="0"/>
     </w:p>
     <w:p>
       <w:r>
@@ -1347,6 +1698,65 @@
     </w:p>
     <w:p>
       <w:pPr>
+        <w:pStyle w:val="Heading1"/>
+      </w:pPr>
+      <w:bookmarkStart w:id="1" w:name="_Toc120807229"/>
+      <w:r>
+        <w:lastRenderedPageBreak/>
+        <w:t>Relationship Diagrams</w:t>
+      </w:r>
+      <w:bookmarkEnd w:id="1"/>
+    </w:p>
+    <w:p>
+      <w:r>
+        <w:rPr>
+          <w:noProof/>
+        </w:rPr>
+        <w:drawing>
+          <wp:inline distT="0" distB="0" distL="0" distR="0" wp14:anchorId="06017624" wp14:editId="7333C4AF">
+            <wp:extent cx="5943600" cy="4281170"/>
+            <wp:effectExtent l="0" t="0" r="0" b="5080"/>
+            <wp:docPr id="2" name="Picture 2" descr="Diagram&#10;&#10;Description automatically generated"/>
+            <wp:cNvGraphicFramePr>
+              <a:graphicFrameLocks xmlns:a="http://schemas.openxmlformats.org/drawingml/2006/main" noChangeAspect="1"/>
+            </wp:cNvGraphicFramePr>
+            <a:graphic xmlns:a="http://schemas.openxmlformats.org/drawingml/2006/main">
+              <a:graphicData uri="http://schemas.openxmlformats.org/drawingml/2006/picture">
+                <pic:pic xmlns:pic="http://schemas.openxmlformats.org/drawingml/2006/picture">
+                  <pic:nvPicPr>
+                    <pic:cNvPr id="2" name="Picture 2" descr="Diagram&#10;&#10;Description automatically generated"/>
+                    <pic:cNvPicPr/>
+                  </pic:nvPicPr>
+                  <pic:blipFill>
+                    <a:blip r:embed="rId7">
+                      <a:extLst>
+                        <a:ext uri="{28A0092B-C50C-407E-A947-70E740481C1C}">
+                          <a14:useLocalDpi xmlns:a14="http://schemas.microsoft.com/office/drawing/2010/main" val="0"/>
+                        </a:ext>
+                      </a:extLst>
+                    </a:blip>
+                    <a:stretch>
+                      <a:fillRect/>
+                    </a:stretch>
+                  </pic:blipFill>
+                  <pic:spPr>
+                    <a:xfrm>
+                      <a:off x="0" y="0"/>
+                      <a:ext cx="5943600" cy="4281170"/>
+                    </a:xfrm>
+                    <a:prstGeom prst="rect">
+                      <a:avLst/>
+                    </a:prstGeom>
+                  </pic:spPr>
+                </pic:pic>
+              </a:graphicData>
+            </a:graphic>
+          </wp:inline>
+        </w:drawing>
+      </w:r>
+    </w:p>
+    <w:p>
+      <w:pPr>
         <w:rPr>
           <w:rFonts w:eastAsiaTheme="majorEastAsia" w:cstheme="majorBidi"/>
           <w:b/>
@@ -1363,11 +1773,12 @@
       <w:pPr>
         <w:pStyle w:val="Heading1"/>
       </w:pPr>
+      <w:bookmarkStart w:id="2" w:name="_Toc120807230"/>
       <w:r>
         <w:lastRenderedPageBreak/>
         <w:t>Movie</w:t>
       </w:r>
-      <w:bookmarkEnd w:id="0"/>
+      <w:bookmarkEnd w:id="2"/>
     </w:p>
     <w:p>
       <w:r>
@@ -1386,14 +1797,14 @@
       <w:pPr>
         <w:pStyle w:val="Heading2"/>
       </w:pPr>
-      <w:bookmarkStart w:id="1" w:name="_Toc120754025"/>
+      <w:bookmarkStart w:id="3" w:name="_Toc120807231"/>
       <w:r>
         <w:t xml:space="preserve">Supported </w:t>
       </w:r>
       <w:r>
         <w:t>Use Cases</w:t>
       </w:r>
-      <w:bookmarkEnd w:id="1"/>
+      <w:bookmarkEnd w:id="3"/>
     </w:p>
     <w:p>
       <w:pPr>
@@ -1473,24 +1884,24 @@
       <w:pPr>
         <w:pStyle w:val="Heading2"/>
       </w:pPr>
-      <w:bookmarkStart w:id="2" w:name="_Toc120754026"/>
+      <w:bookmarkStart w:id="4" w:name="_Toc120807232"/>
       <w:r>
         <w:t>HTTP Requests</w:t>
       </w:r>
-      <w:bookmarkEnd w:id="2"/>
+      <w:bookmarkEnd w:id="4"/>
     </w:p>
     <w:p>
       <w:pPr>
         <w:pStyle w:val="Heading3"/>
       </w:pPr>
-      <w:bookmarkStart w:id="3" w:name="_Toc120754027"/>
+      <w:bookmarkStart w:id="5" w:name="_Toc120807233"/>
       <w:r>
         <w:t>Getting all movies</w:t>
       </w:r>
-      <w:bookmarkEnd w:id="3"/>
-    </w:p>
-    <w:p>
-      <w:hyperlink r:id="rId7" w:history="1">
+      <w:bookmarkEnd w:id="5"/>
+    </w:p>
+    <w:p>
+      <w:hyperlink r:id="rId8" w:history="1">
         <w:r>
           <w:rPr>
             <w:rStyle w:val="Hyperlink"/>
@@ -1503,27 +1914,27 @@
       <w:pPr>
         <w:pStyle w:val="Heading3"/>
       </w:pPr>
-      <w:bookmarkStart w:id="4" w:name="_Toc120754028"/>
+      <w:bookmarkStart w:id="6" w:name="_Toc120807234"/>
       <w:r>
         <w:t>Adding a new movie</w:t>
       </w:r>
-      <w:bookmarkEnd w:id="4"/>
+      <w:bookmarkEnd w:id="6"/>
     </w:p>
     <w:p>
       <w:pPr>
         <w:pStyle w:val="Heading3"/>
       </w:pPr>
-      <w:bookmarkStart w:id="5" w:name="_Toc120754029"/>
+      <w:bookmarkStart w:id="7" w:name="_Toc120807235"/>
       <w:r>
         <w:t>Deleting a movie by id</w:t>
       </w:r>
-      <w:bookmarkEnd w:id="5"/>
+      <w:bookmarkEnd w:id="7"/>
     </w:p>
     <w:p>
       <w:pPr>
         <w:pStyle w:val="Heading3"/>
       </w:pPr>
-      <w:bookmarkStart w:id="6" w:name="_Toc120754030"/>
+      <w:bookmarkStart w:id="8" w:name="_Toc120807236"/>
       <w:r>
         <w:t xml:space="preserve">Modifying attributes (title, </w:t>
       </w:r>
@@ -1535,7 +1946,7 @@
       <w:r>
         <w:t>) of a movie by id</w:t>
       </w:r>
-      <w:bookmarkEnd w:id="6"/>
+      <w:bookmarkEnd w:id="8"/>
     </w:p>
     <w:p>
       <w:r>
@@ -1558,7 +1969,7 @@
                     <pic:cNvPicPr/>
                   </pic:nvPicPr>
                   <pic:blipFill>
-                    <a:blip r:embed="rId8"/>
+                    <a:blip r:embed="rId9"/>
                     <a:stretch>
                       <a:fillRect/>
                     </a:stretch>
@@ -1597,13 +2008,13 @@
       <w:pPr>
         <w:pStyle w:val="Heading1"/>
       </w:pPr>
-      <w:bookmarkStart w:id="7" w:name="_Toc120754031"/>
+      <w:bookmarkStart w:id="9" w:name="_Toc120807237"/>
       <w:proofErr w:type="spellStart"/>
       <w:r>
         <w:lastRenderedPageBreak/>
         <w:t>RegisteredUser</w:t>
       </w:r>
-      <w:bookmarkEnd w:id="7"/>
+      <w:bookmarkEnd w:id="9"/>
       <w:proofErr w:type="spellEnd"/>
     </w:p>
     <w:p>
@@ -1623,14 +2034,14 @@
       <w:pPr>
         <w:pStyle w:val="Heading2"/>
       </w:pPr>
-      <w:bookmarkStart w:id="8" w:name="_Toc120754032"/>
+      <w:bookmarkStart w:id="10" w:name="_Toc120807238"/>
       <w:r>
         <w:t xml:space="preserve">Supported </w:t>
       </w:r>
       <w:r>
         <w:t>Use Cases</w:t>
       </w:r>
-      <w:bookmarkEnd w:id="8"/>
+      <w:bookmarkEnd w:id="10"/>
     </w:p>
     <w:p>
       <w:pPr>
@@ -1699,9 +2110,11 @@
       <w:pPr>
         <w:pStyle w:val="Heading2"/>
       </w:pPr>
+      <w:bookmarkStart w:id="11" w:name="_Toc120807239"/>
       <w:r>
         <w:t>HTTP Requests</w:t>
       </w:r>
+      <w:bookmarkEnd w:id="11"/>
     </w:p>
     <w:p>
       <w:pPr>
@@ -1905,12 +2318,12 @@
       <w:pPr>
         <w:pStyle w:val="Heading1"/>
       </w:pPr>
-      <w:bookmarkStart w:id="9" w:name="_Toc120754033"/>
+      <w:bookmarkStart w:id="12" w:name="_Toc120807240"/>
       <w:r>
         <w:lastRenderedPageBreak/>
         <w:t>Seat</w:t>
       </w:r>
-      <w:bookmarkEnd w:id="9"/>
+      <w:bookmarkEnd w:id="12"/>
     </w:p>
     <w:p>
       <w:r>
@@ -1929,14 +2342,14 @@
       <w:pPr>
         <w:pStyle w:val="Heading2"/>
       </w:pPr>
-      <w:bookmarkStart w:id="10" w:name="_Toc120754034"/>
+      <w:bookmarkStart w:id="13" w:name="_Toc120807241"/>
       <w:r>
         <w:t xml:space="preserve">Supported </w:t>
       </w:r>
       <w:r>
         <w:t>Use Cases</w:t>
       </w:r>
-      <w:bookmarkEnd w:id="10"/>
+      <w:bookmarkEnd w:id="13"/>
     </w:p>
     <w:p>
       <w:pPr>
@@ -2054,9 +2467,11 @@
       <w:pPr>
         <w:pStyle w:val="Heading2"/>
       </w:pPr>
+      <w:bookmarkStart w:id="14" w:name="_Toc120807242"/>
       <w:r>
         <w:t>HTTP Requests</w:t>
       </w:r>
+      <w:bookmarkEnd w:id="14"/>
     </w:p>
     <w:p>
       <w:pPr>
@@ -2317,12 +2732,12 @@
       <w:pPr>
         <w:pStyle w:val="Heading1"/>
       </w:pPr>
-      <w:bookmarkStart w:id="11" w:name="_Toc120754035"/>
+      <w:bookmarkStart w:id="15" w:name="_Toc120807243"/>
       <w:r>
         <w:lastRenderedPageBreak/>
         <w:t>Ticket</w:t>
       </w:r>
-      <w:bookmarkEnd w:id="11"/>
+      <w:bookmarkEnd w:id="15"/>
     </w:p>
     <w:p>
       <w:r>
@@ -2341,14 +2756,14 @@
       <w:pPr>
         <w:pStyle w:val="Heading2"/>
       </w:pPr>
-      <w:bookmarkStart w:id="12" w:name="_Toc120754036"/>
+      <w:bookmarkStart w:id="16" w:name="_Toc120807244"/>
       <w:r>
         <w:t xml:space="preserve">Supported </w:t>
       </w:r>
       <w:r>
         <w:t>Use Cases</w:t>
       </w:r>
-      <w:bookmarkEnd w:id="12"/>
+      <w:bookmarkEnd w:id="16"/>
     </w:p>
     <w:p>
       <w:pPr>
@@ -2438,9 +2853,11 @@
       <w:pPr>
         <w:pStyle w:val="Heading2"/>
       </w:pPr>
+      <w:bookmarkStart w:id="17" w:name="_Toc120807245"/>
       <w:r>
         <w:t>HTTP Requests</w:t>
       </w:r>
+      <w:bookmarkEnd w:id="17"/>
     </w:p>
     <w:p>
       <w:pPr>

</xml_diff>